<commit_message>
Added Mathematical Statment of PRoblem
</commit_message>
<xml_diff>
--- a/doc/Report.docx
+++ b/doc/Report.docx
@@ -12,6 +12,8 @@
           <w:szCs w:val="40"/>
         </w:rPr>
       </w:pPr>
+      <w:bookmarkStart w:id="0" w:name="_Hlk7799269"/>
+      <w:bookmarkEnd w:id="0"/>
       <w:r>
         <w:rPr>
           <w:rFonts w:ascii="Times New Roman" w:hAnsi="Times New Roman" w:cs="Times New Roman"/>
@@ -275,22 +277,2511 @@
     </w:p>
     <w:p>
       <w:pPr>
-        <w:spacing w:line="480" w:lineRule="auto"/>
-        <w:rPr>
-          <w:i/>
-          <w:iCs/>
-          <w:color w:val="44546A" w:themeColor="text2"/>
-          <w:sz w:val="18"/>
-          <w:szCs w:val="18"/>
-        </w:rPr>
-      </w:pPr>
-      <w:bookmarkStart w:id="0" w:name="_GoBack"/>
-      <w:bookmarkEnd w:id="0"/>
-    </w:p>
-    <w:p>
-      <w:pPr>
-        <w:pStyle w:val="Caption"/>
-      </w:pPr>
+        <w:pStyle w:val="Style1"/>
+      </w:pPr>
+      <w:r>
+        <w:lastRenderedPageBreak/>
+        <w:t>Abstract</w:t>
+      </w:r>
+    </w:p>
+    <w:p/>
+    <w:p/>
+    <w:p>
+      <w:pPr>
+        <w:pStyle w:val="Style1"/>
+      </w:pPr>
+      <w:r>
+        <w:t>Mathematical Statement of Problem</w:t>
+      </w:r>
+    </w:p>
+    <w:p>
+      <w:pPr>
+        <w:rPr>
+          <w:b/>
+        </w:rPr>
+      </w:pPr>
+      <w:r>
+        <w:rPr>
+          <w:b/>
+        </w:rPr>
+        <w:t>Solve:</w:t>
+      </w:r>
+    </w:p>
+    <w:p>
+      <w:pPr>
+        <w:rPr>
+          <w:rFonts w:ascii="Times New Roman" w:hAnsi="Times New Roman" w:cs="Times New Roman"/>
+          <w:b/>
+          <w:sz w:val="24"/>
+          <w:szCs w:val="24"/>
+        </w:rPr>
+      </w:pPr>
+      <m:oMathPara>
+        <m:oMathParaPr>
+          <m:jc m:val="left"/>
+        </m:oMathParaPr>
+        <m:oMath>
+          <m:f>
+            <m:fPr>
+              <m:ctrlPr>
+                <w:rPr>
+                  <w:rFonts w:ascii="Cambria Math" w:eastAsiaTheme="majorEastAsia" w:hAnsi="Cambria Math" w:cs="Times New Roman"/>
+                  <w:b/>
+                  <w:iCs/>
+                  <w:color w:val="000000" w:themeColor="text1"/>
+                  <w:sz w:val="24"/>
+                  <w:szCs w:val="24"/>
+                </w:rPr>
+              </m:ctrlPr>
+            </m:fPr>
+            <m:num>
+              <m:sSup>
+                <m:sSupPr>
+                  <m:ctrlPr>
+                    <w:rPr>
+                      <w:rFonts w:ascii="Cambria Math" w:eastAsiaTheme="majorEastAsia" w:hAnsi="Cambria Math" w:cs="Times New Roman"/>
+                      <w:b/>
+                      <w:iCs/>
+                      <w:color w:val="000000" w:themeColor="text1"/>
+                      <w:sz w:val="24"/>
+                      <w:szCs w:val="24"/>
+                    </w:rPr>
+                  </m:ctrlPr>
+                </m:sSupPr>
+                <m:e>
+                  <m:r>
+                    <m:rPr>
+                      <m:sty m:val="bi"/>
+                    </m:rPr>
+                    <w:rPr>
+                      <w:rFonts w:ascii="Cambria Math" w:hAnsi="Cambria Math" w:cs="Times New Roman"/>
+                      <w:sz w:val="24"/>
+                      <w:szCs w:val="24"/>
+                    </w:rPr>
+                    <m:t>∂</m:t>
+                  </m:r>
+                </m:e>
+                <m:sup>
+                  <m:r>
+                    <m:rPr>
+                      <m:sty m:val="b"/>
+                    </m:rPr>
+                    <w:rPr>
+                      <w:rFonts w:ascii="Cambria Math" w:hAnsi="Cambria Math" w:cs="Times New Roman"/>
+                      <w:sz w:val="24"/>
+                      <w:szCs w:val="24"/>
+                    </w:rPr>
+                    <m:t>2</m:t>
+                  </m:r>
+                </m:sup>
+              </m:sSup>
+              <m:r>
+                <m:rPr>
+                  <m:sty m:val="bi"/>
+                </m:rPr>
+                <w:rPr>
+                  <w:rFonts w:ascii="Cambria Math" w:hAnsi="Cambria Math" w:cs="Times New Roman"/>
+                  <w:sz w:val="24"/>
+                  <w:szCs w:val="24"/>
+                </w:rPr>
+                <m:t>u</m:t>
+              </m:r>
+            </m:num>
+            <m:den>
+              <m:r>
+                <m:rPr>
+                  <m:sty m:val="bi"/>
+                </m:rPr>
+                <w:rPr>
+                  <w:rFonts w:ascii="Cambria Math" w:hAnsi="Cambria Math" w:cs="Times New Roman"/>
+                  <w:sz w:val="24"/>
+                  <w:szCs w:val="24"/>
+                </w:rPr>
+                <m:t>∂</m:t>
+              </m:r>
+              <m:sSup>
+                <m:sSupPr>
+                  <m:ctrlPr>
+                    <w:rPr>
+                      <w:rFonts w:ascii="Cambria Math" w:eastAsiaTheme="majorEastAsia" w:hAnsi="Cambria Math" w:cs="Times New Roman"/>
+                      <w:b/>
+                      <w:iCs/>
+                      <w:color w:val="000000" w:themeColor="text1"/>
+                      <w:sz w:val="24"/>
+                      <w:szCs w:val="24"/>
+                    </w:rPr>
+                  </m:ctrlPr>
+                </m:sSupPr>
+                <m:e>
+                  <m:r>
+                    <m:rPr>
+                      <m:sty m:val="bi"/>
+                    </m:rPr>
+                    <w:rPr>
+                      <w:rFonts w:ascii="Cambria Math" w:hAnsi="Cambria Math" w:cs="Times New Roman"/>
+                      <w:sz w:val="24"/>
+                      <w:szCs w:val="24"/>
+                    </w:rPr>
+                    <m:t>x</m:t>
+                  </m:r>
+                </m:e>
+                <m:sup>
+                  <m:r>
+                    <m:rPr>
+                      <m:sty m:val="b"/>
+                    </m:rPr>
+                    <w:rPr>
+                      <w:rFonts w:ascii="Cambria Math" w:hAnsi="Cambria Math" w:cs="Times New Roman"/>
+                      <w:sz w:val="24"/>
+                      <w:szCs w:val="24"/>
+                    </w:rPr>
+                    <m:t>2</m:t>
+                  </m:r>
+                </m:sup>
+              </m:sSup>
+            </m:den>
+          </m:f>
+          <m:r>
+            <m:rPr>
+              <m:sty m:val="b"/>
+            </m:rPr>
+            <w:rPr>
+              <w:rFonts w:ascii="Cambria Math" w:hAnsi="Cambria Math" w:cs="Times New Roman"/>
+              <w:sz w:val="24"/>
+              <w:szCs w:val="24"/>
+            </w:rPr>
+            <m:t>+</m:t>
+          </m:r>
+          <m:f>
+            <m:fPr>
+              <m:ctrlPr>
+                <w:rPr>
+                  <w:rFonts w:ascii="Cambria Math" w:eastAsiaTheme="majorEastAsia" w:hAnsi="Cambria Math" w:cs="Times New Roman"/>
+                  <w:b/>
+                  <w:iCs/>
+                  <w:color w:val="000000" w:themeColor="text1"/>
+                  <w:sz w:val="24"/>
+                  <w:szCs w:val="24"/>
+                </w:rPr>
+              </m:ctrlPr>
+            </m:fPr>
+            <m:num>
+              <m:sSup>
+                <m:sSupPr>
+                  <m:ctrlPr>
+                    <w:rPr>
+                      <w:rFonts w:ascii="Cambria Math" w:eastAsiaTheme="majorEastAsia" w:hAnsi="Cambria Math" w:cs="Times New Roman"/>
+                      <w:b/>
+                      <w:iCs/>
+                      <w:color w:val="000000" w:themeColor="text1"/>
+                      <w:sz w:val="24"/>
+                      <w:szCs w:val="24"/>
+                    </w:rPr>
+                  </m:ctrlPr>
+                </m:sSupPr>
+                <m:e>
+                  <m:r>
+                    <m:rPr>
+                      <m:sty m:val="bi"/>
+                    </m:rPr>
+                    <w:rPr>
+                      <w:rFonts w:ascii="Cambria Math" w:hAnsi="Cambria Math" w:cs="Times New Roman"/>
+                      <w:sz w:val="24"/>
+                      <w:szCs w:val="24"/>
+                    </w:rPr>
+                    <m:t>∂</m:t>
+                  </m:r>
+                </m:e>
+                <m:sup>
+                  <m:r>
+                    <m:rPr>
+                      <m:sty m:val="b"/>
+                    </m:rPr>
+                    <w:rPr>
+                      <w:rFonts w:ascii="Cambria Math" w:hAnsi="Cambria Math" w:cs="Times New Roman"/>
+                      <w:sz w:val="24"/>
+                      <w:szCs w:val="24"/>
+                    </w:rPr>
+                    <m:t>2</m:t>
+                  </m:r>
+                </m:sup>
+              </m:sSup>
+              <m:r>
+                <m:rPr>
+                  <m:sty m:val="bi"/>
+                </m:rPr>
+                <w:rPr>
+                  <w:rFonts w:ascii="Cambria Math" w:hAnsi="Cambria Math" w:cs="Times New Roman"/>
+                  <w:sz w:val="24"/>
+                  <w:szCs w:val="24"/>
+                </w:rPr>
+                <m:t>u</m:t>
+              </m:r>
+            </m:num>
+            <m:den>
+              <m:r>
+                <m:rPr>
+                  <m:sty m:val="bi"/>
+                </m:rPr>
+                <w:rPr>
+                  <w:rFonts w:ascii="Cambria Math" w:hAnsi="Cambria Math" w:cs="Times New Roman"/>
+                  <w:sz w:val="24"/>
+                  <w:szCs w:val="24"/>
+                </w:rPr>
+                <m:t>∂</m:t>
+              </m:r>
+              <m:sSup>
+                <m:sSupPr>
+                  <m:ctrlPr>
+                    <w:rPr>
+                      <w:rFonts w:ascii="Cambria Math" w:eastAsiaTheme="majorEastAsia" w:hAnsi="Cambria Math" w:cs="Times New Roman"/>
+                      <w:b/>
+                      <w:iCs/>
+                      <w:color w:val="000000" w:themeColor="text1"/>
+                      <w:sz w:val="24"/>
+                      <w:szCs w:val="24"/>
+                    </w:rPr>
+                  </m:ctrlPr>
+                </m:sSupPr>
+                <m:e>
+                  <m:r>
+                    <m:rPr>
+                      <m:sty m:val="bi"/>
+                    </m:rPr>
+                    <w:rPr>
+                      <w:rFonts w:ascii="Cambria Math" w:hAnsi="Cambria Math" w:cs="Times New Roman"/>
+                      <w:sz w:val="24"/>
+                      <w:szCs w:val="24"/>
+                    </w:rPr>
+                    <m:t>y</m:t>
+                  </m:r>
+                </m:e>
+                <m:sup>
+                  <m:r>
+                    <m:rPr>
+                      <m:sty m:val="b"/>
+                    </m:rPr>
+                    <w:rPr>
+                      <w:rFonts w:ascii="Cambria Math" w:hAnsi="Cambria Math" w:cs="Times New Roman"/>
+                      <w:sz w:val="24"/>
+                      <w:szCs w:val="24"/>
+                    </w:rPr>
+                    <m:t>2</m:t>
+                  </m:r>
+                </m:sup>
+              </m:sSup>
+            </m:den>
+          </m:f>
+          <m:r>
+            <m:rPr>
+              <m:sty m:val="b"/>
+            </m:rPr>
+            <w:rPr>
+              <w:rFonts w:ascii="Cambria Math" w:hAnsi="Cambria Math" w:cs="Times New Roman"/>
+              <w:sz w:val="24"/>
+              <w:szCs w:val="24"/>
+            </w:rPr>
+            <m:t>=</m:t>
+          </m:r>
+          <m:f>
+            <m:fPr>
+              <m:ctrlPr>
+                <w:rPr>
+                  <w:rFonts w:ascii="Cambria Math" w:eastAsiaTheme="majorEastAsia" w:hAnsi="Cambria Math" w:cs="Times New Roman"/>
+                  <w:b/>
+                  <w:iCs/>
+                  <w:color w:val="000000" w:themeColor="text1"/>
+                  <w:sz w:val="24"/>
+                  <w:szCs w:val="24"/>
+                </w:rPr>
+              </m:ctrlPr>
+            </m:fPr>
+            <m:num>
+              <m:r>
+                <m:rPr>
+                  <m:sty m:val="bi"/>
+                </m:rPr>
+                <w:rPr>
+                  <w:rFonts w:ascii="Cambria Math" w:hAnsi="Cambria Math" w:cs="Times New Roman"/>
+                  <w:sz w:val="24"/>
+                  <w:szCs w:val="24"/>
+                </w:rPr>
+                <m:t>∂u</m:t>
+              </m:r>
+            </m:num>
+            <m:den>
+              <m:r>
+                <m:rPr>
+                  <m:sty m:val="bi"/>
+                </m:rPr>
+                <w:rPr>
+                  <w:rFonts w:ascii="Cambria Math" w:hAnsi="Cambria Math" w:cs="Times New Roman"/>
+                  <w:sz w:val="24"/>
+                  <w:szCs w:val="24"/>
+                </w:rPr>
+                <m:t>∂t</m:t>
+              </m:r>
+            </m:den>
+          </m:f>
+        </m:oMath>
+      </m:oMathPara>
+    </w:p>
+    <w:p>
+      <w:pPr>
+        <w:rPr>
+          <w:rFonts w:ascii="Times New Roman" w:hAnsi="Times New Roman" w:cs="Times New Roman"/>
+          <w:b/>
+          <w:sz w:val="24"/>
+          <w:szCs w:val="24"/>
+        </w:rPr>
+      </w:pPr>
+    </w:p>
+    <w:p>
+      <w:pPr>
+        <w:rPr>
+          <w:rFonts w:ascii="Times New Roman" w:hAnsi="Times New Roman" w:cs="Times New Roman"/>
+          <w:b/>
+          <w:sz w:val="24"/>
+          <w:szCs w:val="24"/>
+        </w:rPr>
+      </w:pPr>
+      <w:r>
+        <w:rPr>
+          <w:rFonts w:ascii="Times New Roman" w:hAnsi="Times New Roman" w:cs="Times New Roman"/>
+          <w:b/>
+          <w:sz w:val="24"/>
+          <w:szCs w:val="24"/>
+        </w:rPr>
+        <w:t>Over:</w:t>
+      </w:r>
+    </w:p>
+    <w:p>
+      <w:pPr>
+        <w:rPr>
+          <w:rFonts w:ascii="Times New Roman" w:eastAsiaTheme="minorEastAsia" w:hAnsi="Times New Roman" w:cs="Times New Roman"/>
+          <w:b/>
+          <w:sz w:val="24"/>
+          <w:szCs w:val="24"/>
+        </w:rPr>
+      </w:pPr>
+      <m:oMath>
+        <m:sSub>
+          <m:sSubPr>
+            <m:ctrlPr>
+              <w:rPr>
+                <w:rFonts w:ascii="Cambria Math" w:hAnsi="Cambria Math" w:cs="Times New Roman"/>
+                <w:b/>
+                <w:i/>
+                <w:sz w:val="24"/>
+                <w:szCs w:val="24"/>
+              </w:rPr>
+            </m:ctrlPr>
+          </m:sSubPr>
+          <m:e>
+            <m:r>
+              <m:rPr>
+                <m:sty m:val="bi"/>
+              </m:rPr>
+              <w:rPr>
+                <w:rFonts w:ascii="Cambria Math" w:hAnsi="Cambria Math" w:cs="Times New Roman"/>
+                <w:sz w:val="24"/>
+                <w:szCs w:val="24"/>
+              </w:rPr>
+              <m:t>a</m:t>
+            </m:r>
+          </m:e>
+          <m:sub>
+            <m:r>
+              <m:rPr>
+                <m:sty m:val="bi"/>
+              </m:rPr>
+              <w:rPr>
+                <w:rFonts w:ascii="Cambria Math" w:hAnsi="Cambria Math" w:cs="Times New Roman"/>
+                <w:sz w:val="24"/>
+                <w:szCs w:val="24"/>
+              </w:rPr>
+              <m:t>x</m:t>
+            </m:r>
+          </m:sub>
+        </m:sSub>
+        <m:r>
+          <m:rPr>
+            <m:sty m:val="bi"/>
+          </m:rPr>
+          <w:rPr>
+            <w:rFonts w:ascii="Cambria Math" w:hAnsi="Cambria Math" w:cs="Times New Roman"/>
+            <w:sz w:val="24"/>
+            <w:szCs w:val="24"/>
+          </w:rPr>
+          <m:t>&lt;x&lt;</m:t>
+        </m:r>
+        <m:sSub>
+          <m:sSubPr>
+            <m:ctrlPr>
+              <w:rPr>
+                <w:rFonts w:ascii="Cambria Math" w:hAnsi="Cambria Math" w:cs="Times New Roman"/>
+                <w:b/>
+                <w:i/>
+                <w:sz w:val="24"/>
+                <w:szCs w:val="24"/>
+              </w:rPr>
+            </m:ctrlPr>
+          </m:sSubPr>
+          <m:e>
+            <m:r>
+              <m:rPr>
+                <m:sty m:val="bi"/>
+              </m:rPr>
+              <w:rPr>
+                <w:rFonts w:ascii="Cambria Math" w:hAnsi="Cambria Math" w:cs="Times New Roman"/>
+                <w:sz w:val="24"/>
+                <w:szCs w:val="24"/>
+              </w:rPr>
+              <m:t>b</m:t>
+            </m:r>
+          </m:e>
+          <m:sub>
+            <m:r>
+              <m:rPr>
+                <m:sty m:val="bi"/>
+              </m:rPr>
+              <w:rPr>
+                <w:rFonts w:ascii="Cambria Math" w:hAnsi="Cambria Math" w:cs="Times New Roman"/>
+                <w:sz w:val="24"/>
+                <w:szCs w:val="24"/>
+              </w:rPr>
+              <m:t>x</m:t>
+            </m:r>
+          </m:sub>
+        </m:sSub>
+      </m:oMath>
+      <w:r>
+        <w:rPr>
+          <w:rFonts w:ascii="Times New Roman" w:eastAsiaTheme="minorEastAsia" w:hAnsi="Times New Roman" w:cs="Times New Roman"/>
+          <w:b/>
+          <w:sz w:val="24"/>
+          <w:szCs w:val="24"/>
+        </w:rPr>
+        <w:t xml:space="preserve">           </w:t>
+      </w:r>
+      <m:oMath>
+        <m:sSub>
+          <m:sSubPr>
+            <m:ctrlPr>
+              <w:rPr>
+                <w:rFonts w:ascii="Cambria Math" w:eastAsiaTheme="minorEastAsia" w:hAnsi="Cambria Math" w:cs="Times New Roman"/>
+                <w:b/>
+                <w:i/>
+                <w:sz w:val="24"/>
+                <w:szCs w:val="24"/>
+              </w:rPr>
+            </m:ctrlPr>
+          </m:sSubPr>
+          <m:e>
+            <m:r>
+              <m:rPr>
+                <m:sty m:val="bi"/>
+              </m:rPr>
+              <w:rPr>
+                <w:rFonts w:ascii="Cambria Math" w:eastAsiaTheme="minorEastAsia" w:hAnsi="Cambria Math" w:cs="Times New Roman"/>
+                <w:sz w:val="24"/>
+                <w:szCs w:val="24"/>
+              </w:rPr>
+              <m:t>a</m:t>
+            </m:r>
+          </m:e>
+          <m:sub>
+            <m:r>
+              <m:rPr>
+                <m:sty m:val="bi"/>
+              </m:rPr>
+              <w:rPr>
+                <w:rFonts w:ascii="Cambria Math" w:eastAsiaTheme="minorEastAsia" w:hAnsi="Cambria Math" w:cs="Times New Roman"/>
+                <w:sz w:val="24"/>
+                <w:szCs w:val="24"/>
+              </w:rPr>
+              <m:t>y</m:t>
+            </m:r>
+          </m:sub>
+        </m:sSub>
+        <m:r>
+          <m:rPr>
+            <m:sty m:val="bi"/>
+          </m:rPr>
+          <w:rPr>
+            <w:rFonts w:ascii="Cambria Math" w:eastAsiaTheme="minorEastAsia" w:hAnsi="Cambria Math" w:cs="Times New Roman"/>
+            <w:sz w:val="24"/>
+            <w:szCs w:val="24"/>
+          </w:rPr>
+          <m:t>&lt;y&lt;</m:t>
+        </m:r>
+        <m:sSub>
+          <m:sSubPr>
+            <m:ctrlPr>
+              <w:rPr>
+                <w:rFonts w:ascii="Cambria Math" w:eastAsiaTheme="minorEastAsia" w:hAnsi="Cambria Math" w:cs="Times New Roman"/>
+                <w:b/>
+                <w:i/>
+                <w:sz w:val="24"/>
+                <w:szCs w:val="24"/>
+              </w:rPr>
+            </m:ctrlPr>
+          </m:sSubPr>
+          <m:e>
+            <m:r>
+              <m:rPr>
+                <m:sty m:val="bi"/>
+              </m:rPr>
+              <w:rPr>
+                <w:rFonts w:ascii="Cambria Math" w:eastAsiaTheme="minorEastAsia" w:hAnsi="Cambria Math" w:cs="Times New Roman"/>
+                <w:sz w:val="24"/>
+                <w:szCs w:val="24"/>
+              </w:rPr>
+              <m:t>b</m:t>
+            </m:r>
+          </m:e>
+          <m:sub>
+            <m:r>
+              <m:rPr>
+                <m:sty m:val="bi"/>
+              </m:rPr>
+              <w:rPr>
+                <w:rFonts w:ascii="Cambria Math" w:eastAsiaTheme="minorEastAsia" w:hAnsi="Cambria Math" w:cs="Times New Roman"/>
+                <w:sz w:val="24"/>
+                <w:szCs w:val="24"/>
+              </w:rPr>
+              <m:t>y</m:t>
+            </m:r>
+          </m:sub>
+        </m:sSub>
+      </m:oMath>
+    </w:p>
+    <w:p>
+      <w:pPr>
+        <w:rPr>
+          <w:rFonts w:ascii="Times New Roman" w:hAnsi="Times New Roman" w:cs="Times New Roman"/>
+          <w:b/>
+          <w:sz w:val="24"/>
+          <w:szCs w:val="24"/>
+        </w:rPr>
+      </w:pPr>
+    </w:p>
+    <w:p>
+      <w:pPr>
+        <w:rPr>
+          <w:rFonts w:ascii="Times New Roman" w:hAnsi="Times New Roman" w:cs="Times New Roman"/>
+          <w:b/>
+          <w:sz w:val="24"/>
+          <w:szCs w:val="24"/>
+        </w:rPr>
+      </w:pPr>
+      <w:r>
+        <w:rPr>
+          <w:rFonts w:ascii="Times New Roman" w:hAnsi="Times New Roman" w:cs="Times New Roman"/>
+          <w:b/>
+          <w:sz w:val="24"/>
+          <w:szCs w:val="24"/>
+        </w:rPr>
+        <w:t>Given:</w:t>
+      </w:r>
+    </w:p>
+    <w:p>
+      <w:pPr>
+        <w:rPr>
+          <w:rFonts w:ascii="Times New Roman" w:eastAsiaTheme="minorEastAsia" w:hAnsi="Times New Roman" w:cs="Times New Roman"/>
+          <w:b/>
+          <w:sz w:val="24"/>
+          <w:szCs w:val="24"/>
+        </w:rPr>
+      </w:pPr>
+      <m:oMathPara>
+        <m:oMath>
+          <m:sSub>
+            <m:sSubPr>
+              <m:ctrlPr>
+                <w:rPr>
+                  <w:rFonts w:ascii="Cambria Math" w:hAnsi="Cambria Math" w:cs="Times New Roman"/>
+                  <w:b/>
+                  <w:i/>
+                  <w:sz w:val="24"/>
+                  <w:szCs w:val="24"/>
+                </w:rPr>
+              </m:ctrlPr>
+            </m:sSubPr>
+            <m:e>
+              <m:r>
+                <m:rPr>
+                  <m:sty m:val="bi"/>
+                </m:rPr>
+                <w:rPr>
+                  <w:rFonts w:ascii="Cambria Math" w:hAnsi="Cambria Math" w:cs="Times New Roman"/>
+                  <w:sz w:val="24"/>
+                  <w:szCs w:val="24"/>
+                </w:rPr>
+                <m:t>a</m:t>
+              </m:r>
+            </m:e>
+            <m:sub>
+              <m:r>
+                <m:rPr>
+                  <m:sty m:val="bi"/>
+                </m:rPr>
+                <w:rPr>
+                  <w:rFonts w:ascii="Cambria Math" w:hAnsi="Cambria Math" w:cs="Times New Roman"/>
+                  <w:sz w:val="24"/>
+                  <w:szCs w:val="24"/>
+                </w:rPr>
+                <m:t>x</m:t>
+              </m:r>
+            </m:sub>
+          </m:sSub>
+          <m:r>
+            <m:rPr>
+              <m:sty m:val="bi"/>
+            </m:rPr>
+            <w:rPr>
+              <w:rFonts w:ascii="Cambria Math" w:hAnsi="Cambria Math" w:cs="Times New Roman"/>
+              <w:sz w:val="24"/>
+              <w:szCs w:val="24"/>
+            </w:rPr>
+            <m:t>=</m:t>
+          </m:r>
+          <m:sSub>
+            <m:sSubPr>
+              <m:ctrlPr>
+                <w:rPr>
+                  <w:rFonts w:ascii="Cambria Math" w:hAnsi="Cambria Math" w:cs="Times New Roman"/>
+                  <w:b/>
+                  <w:i/>
+                  <w:sz w:val="24"/>
+                  <w:szCs w:val="24"/>
+                </w:rPr>
+              </m:ctrlPr>
+            </m:sSubPr>
+            <m:e>
+              <m:r>
+                <m:rPr>
+                  <m:sty m:val="bi"/>
+                </m:rPr>
+                <w:rPr>
+                  <w:rFonts w:ascii="Cambria Math" w:hAnsi="Cambria Math" w:cs="Times New Roman"/>
+                  <w:sz w:val="24"/>
+                  <w:szCs w:val="24"/>
+                </w:rPr>
+                <m:t>a</m:t>
+              </m:r>
+            </m:e>
+            <m:sub>
+              <m:r>
+                <m:rPr>
+                  <m:sty m:val="bi"/>
+                </m:rPr>
+                <w:rPr>
+                  <w:rFonts w:ascii="Cambria Math" w:hAnsi="Cambria Math" w:cs="Times New Roman"/>
+                  <w:sz w:val="24"/>
+                  <w:szCs w:val="24"/>
+                </w:rPr>
+                <m:t>y</m:t>
+              </m:r>
+            </m:sub>
+          </m:sSub>
+          <m:r>
+            <m:rPr>
+              <m:sty m:val="bi"/>
+            </m:rPr>
+            <w:rPr>
+              <w:rFonts w:ascii="Cambria Math" w:hAnsi="Cambria Math" w:cs="Times New Roman"/>
+              <w:sz w:val="24"/>
+              <w:szCs w:val="24"/>
+            </w:rPr>
+            <m:t>=-π</m:t>
+          </m:r>
+        </m:oMath>
+      </m:oMathPara>
+    </w:p>
+    <w:p>
+      <w:pPr>
+        <w:rPr>
+          <w:rFonts w:ascii="Times New Roman" w:eastAsiaTheme="minorEastAsia" w:hAnsi="Times New Roman" w:cs="Times New Roman"/>
+          <w:b/>
+          <w:sz w:val="24"/>
+          <w:szCs w:val="24"/>
+        </w:rPr>
+      </w:pPr>
+      <m:oMathPara>
+        <m:oMath>
+          <m:sSub>
+            <m:sSubPr>
+              <m:ctrlPr>
+                <w:rPr>
+                  <w:rFonts w:ascii="Cambria Math" w:hAnsi="Cambria Math" w:cs="Times New Roman"/>
+                  <w:b/>
+                  <w:i/>
+                  <w:sz w:val="24"/>
+                  <w:szCs w:val="24"/>
+                </w:rPr>
+              </m:ctrlPr>
+            </m:sSubPr>
+            <m:e>
+              <m:r>
+                <m:rPr>
+                  <m:sty m:val="bi"/>
+                </m:rPr>
+                <w:rPr>
+                  <w:rFonts w:ascii="Cambria Math" w:hAnsi="Cambria Math" w:cs="Times New Roman"/>
+                  <w:sz w:val="24"/>
+                  <w:szCs w:val="24"/>
+                </w:rPr>
+                <m:t>b</m:t>
+              </m:r>
+            </m:e>
+            <m:sub>
+              <m:r>
+                <m:rPr>
+                  <m:sty m:val="bi"/>
+                </m:rPr>
+                <w:rPr>
+                  <w:rFonts w:ascii="Cambria Math" w:hAnsi="Cambria Math" w:cs="Times New Roman"/>
+                  <w:sz w:val="24"/>
+                  <w:szCs w:val="24"/>
+                </w:rPr>
+                <m:t>x</m:t>
+              </m:r>
+            </m:sub>
+          </m:sSub>
+          <m:r>
+            <m:rPr>
+              <m:sty m:val="bi"/>
+            </m:rPr>
+            <w:rPr>
+              <w:rFonts w:ascii="Cambria Math" w:hAnsi="Cambria Math" w:cs="Times New Roman"/>
+              <w:sz w:val="24"/>
+              <w:szCs w:val="24"/>
+            </w:rPr>
+            <m:t>=</m:t>
+          </m:r>
+          <m:sSub>
+            <m:sSubPr>
+              <m:ctrlPr>
+                <w:rPr>
+                  <w:rFonts w:ascii="Cambria Math" w:hAnsi="Cambria Math" w:cs="Times New Roman"/>
+                  <w:b/>
+                  <w:i/>
+                  <w:sz w:val="24"/>
+                  <w:szCs w:val="24"/>
+                </w:rPr>
+              </m:ctrlPr>
+            </m:sSubPr>
+            <m:e>
+              <m:r>
+                <m:rPr>
+                  <m:sty m:val="bi"/>
+                </m:rPr>
+                <w:rPr>
+                  <w:rFonts w:ascii="Cambria Math" w:hAnsi="Cambria Math" w:cs="Times New Roman"/>
+                  <w:sz w:val="24"/>
+                  <w:szCs w:val="24"/>
+                </w:rPr>
+                <m:t>b</m:t>
+              </m:r>
+            </m:e>
+            <m:sub>
+              <m:r>
+                <m:rPr>
+                  <m:sty m:val="bi"/>
+                </m:rPr>
+                <w:rPr>
+                  <w:rFonts w:ascii="Cambria Math" w:hAnsi="Cambria Math" w:cs="Times New Roman"/>
+                  <w:sz w:val="24"/>
+                  <w:szCs w:val="24"/>
+                </w:rPr>
+                <m:t>y</m:t>
+              </m:r>
+            </m:sub>
+          </m:sSub>
+          <m:r>
+            <m:rPr>
+              <m:sty m:val="bi"/>
+            </m:rPr>
+            <w:rPr>
+              <w:rFonts w:ascii="Cambria Math" w:hAnsi="Cambria Math" w:cs="Times New Roman"/>
+              <w:sz w:val="24"/>
+              <w:szCs w:val="24"/>
+            </w:rPr>
+            <m:t>=π</m:t>
+          </m:r>
+        </m:oMath>
+      </m:oMathPara>
+    </w:p>
+    <w:p>
+      <w:pPr>
+        <w:rPr>
+          <w:rFonts w:ascii="Times New Roman" w:eastAsiaTheme="minorEastAsia" w:hAnsi="Times New Roman" w:cs="Times New Roman"/>
+          <w:b/>
+          <w:sz w:val="24"/>
+          <w:szCs w:val="24"/>
+        </w:rPr>
+      </w:pPr>
+      <m:oMathPara>
+        <m:oMath>
+          <m:sSub>
+            <m:sSubPr>
+              <m:ctrlPr>
+                <w:rPr>
+                  <w:rFonts w:ascii="Cambria Math" w:eastAsiaTheme="minorEastAsia" w:hAnsi="Cambria Math" w:cs="Times New Roman"/>
+                  <w:b/>
+                  <w:i/>
+                  <w:sz w:val="24"/>
+                  <w:szCs w:val="24"/>
+                </w:rPr>
+              </m:ctrlPr>
+            </m:sSubPr>
+            <m:e>
+              <m:d>
+                <m:dPr>
+                  <m:begChr m:val=""/>
+                  <m:endChr m:val="|"/>
+                  <m:ctrlPr>
+                    <w:rPr>
+                      <w:rFonts w:ascii="Cambria Math" w:eastAsiaTheme="minorEastAsia" w:hAnsi="Cambria Math" w:cs="Times New Roman"/>
+                      <w:b/>
+                      <w:i/>
+                      <w:sz w:val="24"/>
+                      <w:szCs w:val="24"/>
+                    </w:rPr>
+                  </m:ctrlPr>
+                </m:dPr>
+                <m:e>
+                  <m:f>
+                    <m:fPr>
+                      <m:ctrlPr>
+                        <w:rPr>
+                          <w:rFonts w:ascii="Cambria Math" w:eastAsiaTheme="minorEastAsia" w:hAnsi="Cambria Math" w:cs="Times New Roman"/>
+                          <w:b/>
+                          <w:i/>
+                          <w:sz w:val="24"/>
+                          <w:szCs w:val="24"/>
+                        </w:rPr>
+                      </m:ctrlPr>
+                    </m:fPr>
+                    <m:num>
+                      <m:r>
+                        <m:rPr>
+                          <m:sty m:val="bi"/>
+                        </m:rPr>
+                        <w:rPr>
+                          <w:rFonts w:ascii="Cambria Math" w:eastAsiaTheme="minorEastAsia" w:hAnsi="Cambria Math" w:cs="Times New Roman"/>
+                          <w:sz w:val="24"/>
+                          <w:szCs w:val="24"/>
+                        </w:rPr>
+                        <m:t>∂u</m:t>
+                      </m:r>
+                    </m:num>
+                    <m:den>
+                      <m:r>
+                        <m:rPr>
+                          <m:sty m:val="bi"/>
+                        </m:rPr>
+                        <w:rPr>
+                          <w:rFonts w:ascii="Cambria Math" w:eastAsiaTheme="minorEastAsia" w:hAnsi="Cambria Math" w:cs="Times New Roman"/>
+                          <w:sz w:val="24"/>
+                          <w:szCs w:val="24"/>
+                        </w:rPr>
+                        <m:t>∂x</m:t>
+                      </m:r>
+                    </m:den>
+                  </m:f>
+                </m:e>
+              </m:d>
+            </m:e>
+            <m:sub>
+              <m:r>
+                <m:rPr>
+                  <m:sty m:val="bi"/>
+                </m:rPr>
+                <w:rPr>
+                  <w:rFonts w:ascii="Cambria Math" w:eastAsiaTheme="minorEastAsia" w:hAnsi="Cambria Math" w:cs="Times New Roman"/>
+                  <w:sz w:val="24"/>
+                  <w:szCs w:val="24"/>
+                </w:rPr>
+                <m:t>x=</m:t>
+              </m:r>
+              <m:sSub>
+                <m:sSubPr>
+                  <m:ctrlPr>
+                    <w:rPr>
+                      <w:rFonts w:ascii="Cambria Math" w:eastAsiaTheme="minorEastAsia" w:hAnsi="Cambria Math" w:cs="Times New Roman"/>
+                      <w:b/>
+                      <w:i/>
+                      <w:sz w:val="24"/>
+                      <w:szCs w:val="24"/>
+                    </w:rPr>
+                  </m:ctrlPr>
+                </m:sSubPr>
+                <m:e>
+                  <m:r>
+                    <m:rPr>
+                      <m:sty m:val="bi"/>
+                    </m:rPr>
+                    <w:rPr>
+                      <w:rFonts w:ascii="Cambria Math" w:eastAsiaTheme="minorEastAsia" w:hAnsi="Cambria Math" w:cs="Times New Roman"/>
+                      <w:sz w:val="24"/>
+                      <w:szCs w:val="24"/>
+                    </w:rPr>
+                    <m:t>b</m:t>
+                  </m:r>
+                </m:e>
+                <m:sub>
+                  <m:r>
+                    <m:rPr>
+                      <m:sty m:val="bi"/>
+                    </m:rPr>
+                    <w:rPr>
+                      <w:rFonts w:ascii="Cambria Math" w:eastAsiaTheme="minorEastAsia" w:hAnsi="Cambria Math" w:cs="Times New Roman"/>
+                      <w:sz w:val="24"/>
+                      <w:szCs w:val="24"/>
+                    </w:rPr>
+                    <m:t>x</m:t>
+                  </m:r>
+                </m:sub>
+              </m:sSub>
+            </m:sub>
+          </m:sSub>
+          <m:r>
+            <m:rPr>
+              <m:sty m:val="bi"/>
+            </m:rPr>
+            <w:rPr>
+              <w:rFonts w:ascii="Cambria Math" w:eastAsiaTheme="minorEastAsia" w:hAnsi="Cambria Math" w:cs="Times New Roman"/>
+              <w:sz w:val="24"/>
+              <w:szCs w:val="24"/>
+            </w:rPr>
+            <m:t>=0</m:t>
+          </m:r>
+        </m:oMath>
+      </m:oMathPara>
+    </w:p>
+    <w:p>
+      <w:pPr>
+        <w:rPr>
+          <w:rFonts w:ascii="Times New Roman" w:eastAsiaTheme="minorEastAsia" w:hAnsi="Times New Roman" w:cs="Times New Roman"/>
+          <w:b/>
+          <w:sz w:val="24"/>
+          <w:szCs w:val="24"/>
+        </w:rPr>
+      </w:pPr>
+      <m:oMathPara>
+        <m:oMath>
+          <m:sSub>
+            <m:sSubPr>
+              <m:ctrlPr>
+                <w:rPr>
+                  <w:rFonts w:ascii="Cambria Math" w:hAnsi="Cambria Math" w:cs="Times New Roman"/>
+                  <w:b/>
+                  <w:i/>
+                  <w:sz w:val="24"/>
+                  <w:szCs w:val="24"/>
+                </w:rPr>
+              </m:ctrlPr>
+            </m:sSubPr>
+            <m:e>
+              <m:r>
+                <m:rPr>
+                  <m:sty m:val="bi"/>
+                </m:rPr>
+                <w:rPr>
+                  <w:rFonts w:ascii="Cambria Math" w:hAnsi="Cambria Math" w:cs="Times New Roman"/>
+                  <w:sz w:val="24"/>
+                  <w:szCs w:val="24"/>
+                </w:rPr>
+                <m:t>g</m:t>
+              </m:r>
+            </m:e>
+            <m:sub>
+              <m:r>
+                <m:rPr>
+                  <m:sty m:val="bi"/>
+                </m:rPr>
+                <w:rPr>
+                  <w:rFonts w:ascii="Cambria Math" w:hAnsi="Cambria Math" w:cs="Times New Roman"/>
+                  <w:sz w:val="24"/>
+                  <w:szCs w:val="24"/>
+                </w:rPr>
+                <m:t>b</m:t>
+              </m:r>
+            </m:sub>
+          </m:sSub>
+          <m:d>
+            <m:dPr>
+              <m:ctrlPr>
+                <w:rPr>
+                  <w:rFonts w:ascii="Cambria Math" w:hAnsi="Cambria Math" w:cs="Times New Roman"/>
+                  <w:b/>
+                  <w:i/>
+                  <w:sz w:val="24"/>
+                  <w:szCs w:val="24"/>
+                </w:rPr>
+              </m:ctrlPr>
+            </m:dPr>
+            <m:e>
+              <m:r>
+                <m:rPr>
+                  <m:sty m:val="bi"/>
+                </m:rPr>
+                <w:rPr>
+                  <w:rFonts w:ascii="Cambria Math" w:hAnsi="Cambria Math" w:cs="Times New Roman"/>
+                  <w:sz w:val="24"/>
+                  <w:szCs w:val="24"/>
+                </w:rPr>
+                <m:t>x</m:t>
+              </m:r>
+            </m:e>
+          </m:d>
+          <m:r>
+            <m:rPr>
+              <m:sty m:val="bi"/>
+            </m:rPr>
+            <w:rPr>
+              <w:rFonts w:ascii="Cambria Math" w:hAnsi="Cambria Math" w:cs="Times New Roman"/>
+              <w:sz w:val="24"/>
+              <w:szCs w:val="24"/>
+            </w:rPr>
+            <m:t>=</m:t>
+          </m:r>
+          <m:sSup>
+            <m:sSupPr>
+              <m:ctrlPr>
+                <w:rPr>
+                  <w:rFonts w:ascii="Cambria Math" w:hAnsi="Cambria Math" w:cs="Times New Roman"/>
+                  <w:b/>
+                  <w:i/>
+                  <w:sz w:val="24"/>
+                  <w:szCs w:val="24"/>
+                </w:rPr>
+              </m:ctrlPr>
+            </m:sSupPr>
+            <m:e>
+              <m:d>
+                <m:dPr>
+                  <m:ctrlPr>
+                    <w:rPr>
+                      <w:rFonts w:ascii="Cambria Math" w:hAnsi="Cambria Math" w:cs="Times New Roman"/>
+                      <w:b/>
+                      <w:i/>
+                      <w:sz w:val="24"/>
+                      <w:szCs w:val="24"/>
+                    </w:rPr>
+                  </m:ctrlPr>
+                </m:dPr>
+                <m:e>
+                  <m:sSub>
+                    <m:sSubPr>
+                      <m:ctrlPr>
+                        <w:rPr>
+                          <w:rFonts w:ascii="Cambria Math" w:hAnsi="Cambria Math" w:cs="Times New Roman"/>
+                          <w:b/>
+                          <w:i/>
+                          <w:sz w:val="24"/>
+                          <w:szCs w:val="24"/>
+                        </w:rPr>
+                      </m:ctrlPr>
+                    </m:sSubPr>
+                    <m:e>
+                      <m:r>
+                        <m:rPr>
+                          <m:sty m:val="bi"/>
+                        </m:rPr>
+                        <w:rPr>
+                          <w:rFonts w:ascii="Cambria Math" w:hAnsi="Cambria Math" w:cs="Times New Roman"/>
+                          <w:sz w:val="24"/>
+                          <w:szCs w:val="24"/>
+                        </w:rPr>
+                        <m:t>b</m:t>
+                      </m:r>
+                    </m:e>
+                    <m:sub>
+                      <m:r>
+                        <m:rPr>
+                          <m:sty m:val="bi"/>
+                        </m:rPr>
+                        <w:rPr>
+                          <w:rFonts w:ascii="Cambria Math" w:hAnsi="Cambria Math" w:cs="Times New Roman"/>
+                          <w:sz w:val="24"/>
+                          <w:szCs w:val="24"/>
+                        </w:rPr>
+                        <m:t>x</m:t>
+                      </m:r>
+                    </m:sub>
+                  </m:sSub>
+                  <m:r>
+                    <m:rPr>
+                      <m:sty m:val="bi"/>
+                    </m:rPr>
+                    <w:rPr>
+                      <w:rFonts w:ascii="Cambria Math" w:hAnsi="Cambria Math" w:cs="Times New Roman"/>
+                      <w:sz w:val="24"/>
+                      <w:szCs w:val="24"/>
+                    </w:rPr>
+                    <m:t>-x</m:t>
+                  </m:r>
+                </m:e>
+              </m:d>
+            </m:e>
+            <m:sup>
+              <m:r>
+                <m:rPr>
+                  <m:sty m:val="bi"/>
+                </m:rPr>
+                <w:rPr>
+                  <w:rFonts w:ascii="Cambria Math" w:hAnsi="Cambria Math" w:cs="Times New Roman"/>
+                  <w:sz w:val="24"/>
+                  <w:szCs w:val="24"/>
+                </w:rPr>
+                <m:t>2</m:t>
+              </m:r>
+            </m:sup>
+          </m:sSup>
+          <m:r>
+            <m:rPr>
+              <m:sty m:val="b"/>
+            </m:rPr>
+            <w:rPr>
+              <w:rFonts w:ascii="Cambria Math" w:hAnsi="Cambria Math" w:cs="Times New Roman"/>
+              <w:sz w:val="24"/>
+              <w:szCs w:val="24"/>
+            </w:rPr>
+            <m:t>cos⁡</m:t>
+          </m:r>
+          <m:d>
+            <m:dPr>
+              <m:ctrlPr>
+                <w:rPr>
+                  <w:rFonts w:ascii="Cambria Math" w:hAnsi="Cambria Math" w:cs="Times New Roman"/>
+                  <w:b/>
+                  <w:i/>
+                  <w:sz w:val="24"/>
+                  <w:szCs w:val="24"/>
+                </w:rPr>
+              </m:ctrlPr>
+            </m:dPr>
+            <m:e>
+              <m:f>
+                <m:fPr>
+                  <m:ctrlPr>
+                    <w:rPr>
+                      <w:rFonts w:ascii="Cambria Math" w:hAnsi="Cambria Math" w:cs="Times New Roman"/>
+                      <w:b/>
+                      <w:i/>
+                      <w:sz w:val="24"/>
+                      <w:szCs w:val="24"/>
+                    </w:rPr>
+                  </m:ctrlPr>
+                </m:fPr>
+                <m:num>
+                  <m:r>
+                    <m:rPr>
+                      <m:sty m:val="bi"/>
+                    </m:rPr>
+                    <w:rPr>
+                      <w:rFonts w:ascii="Cambria Math" w:hAnsi="Cambria Math" w:cs="Times New Roman"/>
+                      <w:sz w:val="24"/>
+                      <w:szCs w:val="24"/>
+                    </w:rPr>
+                    <m:t>πx</m:t>
+                  </m:r>
+                </m:num>
+                <m:den>
+                  <m:sSub>
+                    <m:sSubPr>
+                      <m:ctrlPr>
+                        <w:rPr>
+                          <w:rFonts w:ascii="Cambria Math" w:hAnsi="Cambria Math" w:cs="Times New Roman"/>
+                          <w:b/>
+                          <w:i/>
+                          <w:sz w:val="24"/>
+                          <w:szCs w:val="24"/>
+                        </w:rPr>
+                      </m:ctrlPr>
+                    </m:sSubPr>
+                    <m:e>
+                      <m:r>
+                        <m:rPr>
+                          <m:sty m:val="bi"/>
+                        </m:rPr>
+                        <w:rPr>
+                          <w:rFonts w:ascii="Cambria Math" w:hAnsi="Cambria Math" w:cs="Times New Roman"/>
+                          <w:sz w:val="24"/>
+                          <w:szCs w:val="24"/>
+                        </w:rPr>
+                        <m:t>b</m:t>
+                      </m:r>
+                    </m:e>
+                    <m:sub>
+                      <m:r>
+                        <m:rPr>
+                          <m:sty m:val="bi"/>
+                        </m:rPr>
+                        <w:rPr>
+                          <w:rFonts w:ascii="Cambria Math" w:hAnsi="Cambria Math" w:cs="Times New Roman"/>
+                          <w:sz w:val="24"/>
+                          <w:szCs w:val="24"/>
+                        </w:rPr>
+                        <m:t>x</m:t>
+                      </m:r>
+                    </m:sub>
+                  </m:sSub>
+                </m:den>
+              </m:f>
+            </m:e>
+          </m:d>
+        </m:oMath>
+      </m:oMathPara>
+    </w:p>
+    <w:p>
+      <w:pPr>
+        <w:rPr>
+          <w:rFonts w:ascii="Times New Roman" w:eastAsiaTheme="minorEastAsia" w:hAnsi="Times New Roman" w:cs="Times New Roman"/>
+          <w:b/>
+          <w:sz w:val="24"/>
+          <w:szCs w:val="24"/>
+        </w:rPr>
+      </w:pPr>
+      <m:oMathPara>
+        <m:oMath>
+          <m:sSub>
+            <m:sSubPr>
+              <m:ctrlPr>
+                <w:rPr>
+                  <w:rFonts w:ascii="Cambria Math" w:hAnsi="Cambria Math" w:cs="Times New Roman"/>
+                  <w:b/>
+                  <w:i/>
+                  <w:sz w:val="24"/>
+                  <w:szCs w:val="24"/>
+                </w:rPr>
+              </m:ctrlPr>
+            </m:sSubPr>
+            <m:e>
+              <m:r>
+                <m:rPr>
+                  <m:sty m:val="bi"/>
+                </m:rPr>
+                <w:rPr>
+                  <w:rFonts w:ascii="Cambria Math" w:hAnsi="Cambria Math" w:cs="Times New Roman"/>
+                  <w:sz w:val="24"/>
+                  <w:szCs w:val="24"/>
+                </w:rPr>
+                <m:t>f</m:t>
+              </m:r>
+            </m:e>
+            <m:sub>
+              <m:r>
+                <m:rPr>
+                  <m:sty m:val="bi"/>
+                </m:rPr>
+                <w:rPr>
+                  <w:rFonts w:ascii="Cambria Math" w:hAnsi="Cambria Math" w:cs="Times New Roman"/>
+                  <w:sz w:val="24"/>
+                  <w:szCs w:val="24"/>
+                </w:rPr>
+                <m:t>b</m:t>
+              </m:r>
+            </m:sub>
+          </m:sSub>
+          <m:d>
+            <m:dPr>
+              <m:ctrlPr>
+                <w:rPr>
+                  <w:rFonts w:ascii="Cambria Math" w:hAnsi="Cambria Math" w:cs="Times New Roman"/>
+                  <w:b/>
+                  <w:i/>
+                  <w:sz w:val="24"/>
+                  <w:szCs w:val="24"/>
+                </w:rPr>
+              </m:ctrlPr>
+            </m:dPr>
+            <m:e>
+              <m:r>
+                <m:rPr>
+                  <m:sty m:val="bi"/>
+                </m:rPr>
+                <w:rPr>
+                  <w:rFonts w:ascii="Cambria Math" w:hAnsi="Cambria Math" w:cs="Times New Roman"/>
+                  <w:sz w:val="24"/>
+                  <w:szCs w:val="24"/>
+                </w:rPr>
+                <m:t>x</m:t>
+              </m:r>
+            </m:e>
+          </m:d>
+          <m:r>
+            <m:rPr>
+              <m:sty m:val="bi"/>
+            </m:rPr>
+            <w:rPr>
+              <w:rFonts w:ascii="Cambria Math" w:hAnsi="Cambria Math" w:cs="Times New Roman"/>
+              <w:sz w:val="24"/>
+              <w:szCs w:val="24"/>
+            </w:rPr>
+            <m:t>=</m:t>
+          </m:r>
+          <m:sSup>
+            <m:sSupPr>
+              <m:ctrlPr>
+                <w:rPr>
+                  <w:rFonts w:ascii="Cambria Math" w:hAnsi="Cambria Math" w:cs="Times New Roman"/>
+                  <w:b/>
+                  <w:i/>
+                  <w:sz w:val="24"/>
+                  <w:szCs w:val="24"/>
+                </w:rPr>
+              </m:ctrlPr>
+            </m:sSupPr>
+            <m:e>
+              <m:r>
+                <m:rPr>
+                  <m:sty m:val="bi"/>
+                </m:rPr>
+                <w:rPr>
+                  <w:rFonts w:ascii="Cambria Math" w:hAnsi="Cambria Math" w:cs="Times New Roman"/>
+                  <w:sz w:val="24"/>
+                  <w:szCs w:val="24"/>
+                </w:rPr>
+                <m:t>x</m:t>
+              </m:r>
+              <m:d>
+                <m:dPr>
+                  <m:ctrlPr>
+                    <w:rPr>
+                      <w:rFonts w:ascii="Cambria Math" w:hAnsi="Cambria Math" w:cs="Times New Roman"/>
+                      <w:b/>
+                      <w:i/>
+                      <w:sz w:val="24"/>
+                      <w:szCs w:val="24"/>
+                    </w:rPr>
+                  </m:ctrlPr>
+                </m:dPr>
+                <m:e>
+                  <m:sSub>
+                    <m:sSubPr>
+                      <m:ctrlPr>
+                        <w:rPr>
+                          <w:rFonts w:ascii="Cambria Math" w:hAnsi="Cambria Math" w:cs="Times New Roman"/>
+                          <w:b/>
+                          <w:i/>
+                          <w:sz w:val="24"/>
+                          <w:szCs w:val="24"/>
+                        </w:rPr>
+                      </m:ctrlPr>
+                    </m:sSubPr>
+                    <m:e>
+                      <m:r>
+                        <m:rPr>
+                          <m:sty m:val="bi"/>
+                        </m:rPr>
+                        <w:rPr>
+                          <w:rFonts w:ascii="Cambria Math" w:hAnsi="Cambria Math" w:cs="Times New Roman"/>
+                          <w:sz w:val="24"/>
+                          <w:szCs w:val="24"/>
+                        </w:rPr>
+                        <m:t>b</m:t>
+                      </m:r>
+                    </m:e>
+                    <m:sub>
+                      <m:r>
+                        <m:rPr>
+                          <m:sty m:val="bi"/>
+                        </m:rPr>
+                        <w:rPr>
+                          <w:rFonts w:ascii="Cambria Math" w:hAnsi="Cambria Math" w:cs="Times New Roman"/>
+                          <w:sz w:val="24"/>
+                          <w:szCs w:val="24"/>
+                        </w:rPr>
+                        <m:t>x</m:t>
+                      </m:r>
+                    </m:sub>
+                  </m:sSub>
+                  <m:r>
+                    <m:rPr>
+                      <m:sty m:val="bi"/>
+                    </m:rPr>
+                    <w:rPr>
+                      <w:rFonts w:ascii="Cambria Math" w:hAnsi="Cambria Math" w:cs="Times New Roman"/>
+                      <w:sz w:val="24"/>
+                      <w:szCs w:val="24"/>
+                    </w:rPr>
+                    <m:t>-x</m:t>
+                  </m:r>
+                </m:e>
+              </m:d>
+            </m:e>
+            <m:sup>
+              <m:r>
+                <m:rPr>
+                  <m:sty m:val="bi"/>
+                </m:rPr>
+                <w:rPr>
+                  <w:rFonts w:ascii="Cambria Math" w:hAnsi="Cambria Math" w:cs="Times New Roman"/>
+                  <w:sz w:val="24"/>
+                  <w:szCs w:val="24"/>
+                </w:rPr>
+                <m:t>2</m:t>
+              </m:r>
+            </m:sup>
+          </m:sSup>
+        </m:oMath>
+      </m:oMathPara>
+    </w:p>
+    <w:p>
+      <w:pPr>
+        <w:rPr>
+          <w:rFonts w:ascii="Times New Roman" w:eastAsiaTheme="minorEastAsia" w:hAnsi="Times New Roman" w:cs="Times New Roman"/>
+          <w:b/>
+          <w:sz w:val="24"/>
+          <w:szCs w:val="24"/>
+        </w:rPr>
+      </w:pPr>
+      <m:oMathPara>
+        <m:oMath>
+          <m:r>
+            <m:rPr>
+              <m:sty m:val="bi"/>
+            </m:rPr>
+            <w:rPr>
+              <w:rFonts w:ascii="Cambria Math" w:hAnsi="Cambria Math" w:cs="Times New Roman"/>
+              <w:sz w:val="24"/>
+              <w:szCs w:val="24"/>
+            </w:rPr>
+            <m:t>u</m:t>
+          </m:r>
+          <m:d>
+            <m:dPr>
+              <m:ctrlPr>
+                <w:rPr>
+                  <w:rFonts w:ascii="Cambria Math" w:hAnsi="Cambria Math" w:cs="Times New Roman"/>
+                  <w:b/>
+                  <w:i/>
+                  <w:sz w:val="24"/>
+                  <w:szCs w:val="24"/>
+                </w:rPr>
+              </m:ctrlPr>
+            </m:dPr>
+            <m:e>
+              <m:r>
+                <m:rPr>
+                  <m:sty m:val="bi"/>
+                </m:rPr>
+                <w:rPr>
+                  <w:rFonts w:ascii="Cambria Math" w:hAnsi="Cambria Math" w:cs="Times New Roman"/>
+                  <w:sz w:val="24"/>
+                  <w:szCs w:val="24"/>
+                </w:rPr>
+                <m:t>x,y=</m:t>
+              </m:r>
+              <m:sSub>
+                <m:sSubPr>
+                  <m:ctrlPr>
+                    <w:rPr>
+                      <w:rFonts w:ascii="Cambria Math" w:hAnsi="Cambria Math" w:cs="Times New Roman"/>
+                      <w:b/>
+                      <w:i/>
+                      <w:sz w:val="24"/>
+                      <w:szCs w:val="24"/>
+                    </w:rPr>
+                  </m:ctrlPr>
+                </m:sSubPr>
+                <m:e>
+                  <m:r>
+                    <m:rPr>
+                      <m:sty m:val="bi"/>
+                    </m:rPr>
+                    <w:rPr>
+                      <w:rFonts w:ascii="Cambria Math" w:hAnsi="Cambria Math" w:cs="Times New Roman"/>
+                      <w:sz w:val="24"/>
+                      <w:szCs w:val="24"/>
+                    </w:rPr>
+                    <m:t>a</m:t>
+                  </m:r>
+                </m:e>
+                <m:sub>
+                  <m:r>
+                    <m:rPr>
+                      <m:sty m:val="bi"/>
+                    </m:rPr>
+                    <w:rPr>
+                      <w:rFonts w:ascii="Cambria Math" w:hAnsi="Cambria Math" w:cs="Times New Roman"/>
+                      <w:sz w:val="24"/>
+                      <w:szCs w:val="24"/>
+                    </w:rPr>
+                    <m:t>y</m:t>
+                  </m:r>
+                </m:sub>
+              </m:sSub>
+            </m:e>
+          </m:d>
+          <m:r>
+            <m:rPr>
+              <m:sty m:val="bi"/>
+            </m:rPr>
+            <w:rPr>
+              <w:rFonts w:ascii="Cambria Math" w:hAnsi="Cambria Math" w:cs="Times New Roman"/>
+              <w:sz w:val="24"/>
+              <w:szCs w:val="24"/>
+            </w:rPr>
+            <m:t>=</m:t>
+          </m:r>
+          <m:sSub>
+            <m:sSubPr>
+              <m:ctrlPr>
+                <w:rPr>
+                  <w:rFonts w:ascii="Cambria Math" w:hAnsi="Cambria Math" w:cs="Times New Roman"/>
+                  <w:b/>
+                  <w:i/>
+                  <w:sz w:val="24"/>
+                  <w:szCs w:val="24"/>
+                </w:rPr>
+              </m:ctrlPr>
+            </m:sSubPr>
+            <m:e>
+              <m:r>
+                <m:rPr>
+                  <m:sty m:val="bi"/>
+                </m:rPr>
+                <w:rPr>
+                  <w:rFonts w:ascii="Cambria Math" w:hAnsi="Cambria Math" w:cs="Times New Roman"/>
+                  <w:sz w:val="24"/>
+                  <w:szCs w:val="24"/>
+                </w:rPr>
+                <m:t>g</m:t>
+              </m:r>
+            </m:e>
+            <m:sub>
+              <m:r>
+                <m:rPr>
+                  <m:sty m:val="bi"/>
+                </m:rPr>
+                <w:rPr>
+                  <w:rFonts w:ascii="Cambria Math" w:hAnsi="Cambria Math" w:cs="Times New Roman"/>
+                  <w:sz w:val="24"/>
+                  <w:szCs w:val="24"/>
+                </w:rPr>
+                <m:t>b</m:t>
+              </m:r>
+            </m:sub>
+          </m:sSub>
+          <m:d>
+            <m:dPr>
+              <m:ctrlPr>
+                <w:rPr>
+                  <w:rFonts w:ascii="Cambria Math" w:hAnsi="Cambria Math" w:cs="Times New Roman"/>
+                  <w:b/>
+                  <w:i/>
+                  <w:sz w:val="24"/>
+                  <w:szCs w:val="24"/>
+                </w:rPr>
+              </m:ctrlPr>
+            </m:dPr>
+            <m:e>
+              <m:r>
+                <m:rPr>
+                  <m:sty m:val="bi"/>
+                </m:rPr>
+                <w:rPr>
+                  <w:rFonts w:ascii="Cambria Math" w:hAnsi="Cambria Math" w:cs="Times New Roman"/>
+                  <w:sz w:val="24"/>
+                  <w:szCs w:val="24"/>
+                </w:rPr>
+                <m:t>x</m:t>
+              </m:r>
+            </m:e>
+          </m:d>
+        </m:oMath>
+      </m:oMathPara>
+    </w:p>
+    <w:p>
+      <w:pPr>
+        <w:rPr>
+          <w:rFonts w:ascii="Times New Roman" w:eastAsiaTheme="minorEastAsia" w:hAnsi="Times New Roman" w:cs="Times New Roman"/>
+          <w:b/>
+          <w:sz w:val="24"/>
+          <w:szCs w:val="24"/>
+        </w:rPr>
+      </w:pPr>
+      <m:oMathPara>
+        <m:oMath>
+          <m:r>
+            <m:rPr>
+              <m:sty m:val="bi"/>
+            </m:rPr>
+            <w:rPr>
+              <w:rFonts w:ascii="Cambria Math" w:hAnsi="Cambria Math" w:cs="Times New Roman"/>
+              <w:sz w:val="24"/>
+              <w:szCs w:val="24"/>
+            </w:rPr>
+            <m:t>u</m:t>
+          </m:r>
+          <m:d>
+            <m:dPr>
+              <m:ctrlPr>
+                <w:rPr>
+                  <w:rFonts w:ascii="Cambria Math" w:hAnsi="Cambria Math" w:cs="Times New Roman"/>
+                  <w:b/>
+                  <w:i/>
+                  <w:sz w:val="24"/>
+                  <w:szCs w:val="24"/>
+                </w:rPr>
+              </m:ctrlPr>
+            </m:dPr>
+            <m:e>
+              <m:r>
+                <m:rPr>
+                  <m:sty m:val="bi"/>
+                </m:rPr>
+                <w:rPr>
+                  <w:rFonts w:ascii="Cambria Math" w:hAnsi="Cambria Math" w:cs="Times New Roman"/>
+                  <w:sz w:val="24"/>
+                  <w:szCs w:val="24"/>
+                </w:rPr>
+                <m:t>x,y=</m:t>
+              </m:r>
+              <m:sSub>
+                <m:sSubPr>
+                  <m:ctrlPr>
+                    <w:rPr>
+                      <w:rFonts w:ascii="Cambria Math" w:hAnsi="Cambria Math" w:cs="Times New Roman"/>
+                      <w:b/>
+                      <w:i/>
+                      <w:sz w:val="24"/>
+                      <w:szCs w:val="24"/>
+                    </w:rPr>
+                  </m:ctrlPr>
+                </m:sSubPr>
+                <m:e>
+                  <m:r>
+                    <m:rPr>
+                      <m:sty m:val="bi"/>
+                    </m:rPr>
+                    <w:rPr>
+                      <w:rFonts w:ascii="Cambria Math" w:hAnsi="Cambria Math" w:cs="Times New Roman"/>
+                      <w:sz w:val="24"/>
+                      <w:szCs w:val="24"/>
+                    </w:rPr>
+                    <m:t>b</m:t>
+                  </m:r>
+                </m:e>
+                <m:sub>
+                  <m:r>
+                    <m:rPr>
+                      <m:sty m:val="bi"/>
+                    </m:rPr>
+                    <w:rPr>
+                      <w:rFonts w:ascii="Cambria Math" w:hAnsi="Cambria Math" w:cs="Times New Roman"/>
+                      <w:sz w:val="24"/>
+                      <w:szCs w:val="24"/>
+                    </w:rPr>
+                    <m:t>y</m:t>
+                  </m:r>
+                </m:sub>
+              </m:sSub>
+            </m:e>
+          </m:d>
+          <m:r>
+            <m:rPr>
+              <m:sty m:val="bi"/>
+            </m:rPr>
+            <w:rPr>
+              <w:rFonts w:ascii="Cambria Math" w:hAnsi="Cambria Math" w:cs="Times New Roman"/>
+              <w:sz w:val="24"/>
+              <w:szCs w:val="24"/>
+            </w:rPr>
+            <m:t>=</m:t>
+          </m:r>
+          <m:sSub>
+            <m:sSubPr>
+              <m:ctrlPr>
+                <w:rPr>
+                  <w:rFonts w:ascii="Cambria Math" w:hAnsi="Cambria Math" w:cs="Times New Roman"/>
+                  <w:b/>
+                  <w:i/>
+                  <w:sz w:val="24"/>
+                  <w:szCs w:val="24"/>
+                </w:rPr>
+              </m:ctrlPr>
+            </m:sSubPr>
+            <m:e>
+              <m:r>
+                <m:rPr>
+                  <m:sty m:val="bi"/>
+                </m:rPr>
+                <w:rPr>
+                  <w:rFonts w:ascii="Cambria Math" w:hAnsi="Cambria Math" w:cs="Times New Roman"/>
+                  <w:sz w:val="24"/>
+                  <w:szCs w:val="24"/>
+                </w:rPr>
+                <m:t>f</m:t>
+              </m:r>
+            </m:e>
+            <m:sub>
+              <m:r>
+                <m:rPr>
+                  <m:sty m:val="bi"/>
+                </m:rPr>
+                <w:rPr>
+                  <w:rFonts w:ascii="Cambria Math" w:hAnsi="Cambria Math" w:cs="Times New Roman"/>
+                  <w:sz w:val="24"/>
+                  <w:szCs w:val="24"/>
+                </w:rPr>
+                <m:t>b</m:t>
+              </m:r>
+            </m:sub>
+          </m:sSub>
+          <m:d>
+            <m:dPr>
+              <m:ctrlPr>
+                <w:rPr>
+                  <w:rFonts w:ascii="Cambria Math" w:hAnsi="Cambria Math" w:cs="Times New Roman"/>
+                  <w:b/>
+                  <w:i/>
+                  <w:sz w:val="24"/>
+                  <w:szCs w:val="24"/>
+                </w:rPr>
+              </m:ctrlPr>
+            </m:dPr>
+            <m:e>
+              <m:r>
+                <m:rPr>
+                  <m:sty m:val="bi"/>
+                </m:rPr>
+                <w:rPr>
+                  <w:rFonts w:ascii="Cambria Math" w:hAnsi="Cambria Math" w:cs="Times New Roman"/>
+                  <w:sz w:val="24"/>
+                  <w:szCs w:val="24"/>
+                </w:rPr>
+                <m:t>x</m:t>
+              </m:r>
+            </m:e>
+          </m:d>
+        </m:oMath>
+      </m:oMathPara>
+    </w:p>
+    <w:p>
+      <w:pPr>
+        <w:rPr>
+          <w:rFonts w:ascii="Times New Roman" w:hAnsi="Times New Roman" w:cs="Times New Roman"/>
+          <w:b/>
+          <w:sz w:val="24"/>
+          <w:szCs w:val="24"/>
+        </w:rPr>
+      </w:pPr>
+      <m:oMathPara>
+        <m:oMath>
+          <m:r>
+            <m:rPr>
+              <m:sty m:val="bi"/>
+            </m:rPr>
+            <w:rPr>
+              <w:rFonts w:ascii="Cambria Math" w:hAnsi="Cambria Math" w:cs="Times New Roman"/>
+              <w:sz w:val="24"/>
+              <w:szCs w:val="24"/>
+            </w:rPr>
+            <m:t>u</m:t>
+          </m:r>
+          <m:d>
+            <m:dPr>
+              <m:ctrlPr>
+                <w:rPr>
+                  <w:rFonts w:ascii="Cambria Math" w:hAnsi="Cambria Math" w:cs="Times New Roman"/>
+                  <w:b/>
+                  <w:i/>
+                  <w:sz w:val="24"/>
+                  <w:szCs w:val="24"/>
+                </w:rPr>
+              </m:ctrlPr>
+            </m:dPr>
+            <m:e>
+              <m:r>
+                <m:rPr>
+                  <m:sty m:val="bi"/>
+                </m:rPr>
+                <w:rPr>
+                  <w:rFonts w:ascii="Cambria Math" w:hAnsi="Cambria Math" w:cs="Times New Roman"/>
+                  <w:sz w:val="24"/>
+                  <w:szCs w:val="24"/>
+                </w:rPr>
+                <m:t>x</m:t>
+              </m:r>
+              <m:r>
+                <m:rPr>
+                  <m:sty m:val="bi"/>
+                </m:rPr>
+                <w:rPr>
+                  <w:rFonts w:ascii="Cambria Math" w:hAnsi="Cambria Math" w:cs="Times New Roman"/>
+                  <w:sz w:val="24"/>
+                  <w:szCs w:val="24"/>
+                </w:rPr>
+                <m:t>=</m:t>
+              </m:r>
+              <m:sSub>
+                <m:sSubPr>
+                  <m:ctrlPr>
+                    <w:rPr>
+                      <w:rFonts w:ascii="Cambria Math" w:hAnsi="Cambria Math" w:cs="Times New Roman"/>
+                      <w:b/>
+                      <w:i/>
+                      <w:sz w:val="24"/>
+                      <w:szCs w:val="24"/>
+                    </w:rPr>
+                  </m:ctrlPr>
+                </m:sSubPr>
+                <m:e>
+                  <m:r>
+                    <m:rPr>
+                      <m:sty m:val="bi"/>
+                    </m:rPr>
+                    <w:rPr>
+                      <w:rFonts w:ascii="Cambria Math" w:hAnsi="Cambria Math" w:cs="Times New Roman"/>
+                      <w:sz w:val="24"/>
+                      <w:szCs w:val="24"/>
+                    </w:rPr>
+                    <m:t>a</m:t>
+                  </m:r>
+                </m:e>
+                <m:sub>
+                  <m:r>
+                    <m:rPr>
+                      <m:sty m:val="bi"/>
+                    </m:rPr>
+                    <w:rPr>
+                      <w:rFonts w:ascii="Cambria Math" w:hAnsi="Cambria Math" w:cs="Times New Roman"/>
+                      <w:sz w:val="24"/>
+                      <w:szCs w:val="24"/>
+                    </w:rPr>
+                    <m:t>x</m:t>
+                  </m:r>
+                </m:sub>
+              </m:sSub>
+              <m:r>
+                <m:rPr>
+                  <m:sty m:val="bi"/>
+                </m:rPr>
+                <w:rPr>
+                  <w:rFonts w:ascii="Cambria Math" w:hAnsi="Cambria Math" w:cs="Times New Roman"/>
+                  <w:sz w:val="24"/>
+                  <w:szCs w:val="24"/>
+                </w:rPr>
+                <m:t>,y</m:t>
+              </m:r>
+            </m:e>
+          </m:d>
+          <m:r>
+            <m:rPr>
+              <m:sty m:val="bi"/>
+            </m:rPr>
+            <w:rPr>
+              <w:rFonts w:ascii="Cambria Math" w:hAnsi="Cambria Math" w:cs="Times New Roman"/>
+              <w:sz w:val="24"/>
+              <w:szCs w:val="24"/>
+            </w:rPr>
+            <m:t>=</m:t>
+          </m:r>
+          <m:sSub>
+            <m:sSubPr>
+              <m:ctrlPr>
+                <w:rPr>
+                  <w:rFonts w:ascii="Cambria Math" w:hAnsi="Cambria Math" w:cs="Times New Roman"/>
+                  <w:b/>
+                  <w:i/>
+                  <w:sz w:val="24"/>
+                  <w:szCs w:val="24"/>
+                </w:rPr>
+              </m:ctrlPr>
+            </m:sSubPr>
+            <m:e>
+              <m:r>
+                <m:rPr>
+                  <m:sty m:val="bi"/>
+                </m:rPr>
+                <w:rPr>
+                  <w:rFonts w:ascii="Cambria Math" w:hAnsi="Cambria Math" w:cs="Times New Roman"/>
+                  <w:sz w:val="24"/>
+                  <w:szCs w:val="24"/>
+                </w:rPr>
+                <m:t>g</m:t>
+              </m:r>
+            </m:e>
+            <m:sub>
+              <m:r>
+                <m:rPr>
+                  <m:sty m:val="bi"/>
+                </m:rPr>
+                <w:rPr>
+                  <w:rFonts w:ascii="Cambria Math" w:hAnsi="Cambria Math" w:cs="Times New Roman"/>
+                  <w:sz w:val="24"/>
+                  <w:szCs w:val="24"/>
+                </w:rPr>
+                <m:t>b</m:t>
+              </m:r>
+            </m:sub>
+          </m:sSub>
+          <m:d>
+            <m:dPr>
+              <m:ctrlPr>
+                <w:rPr>
+                  <w:rFonts w:ascii="Cambria Math" w:hAnsi="Cambria Math" w:cs="Times New Roman"/>
+                  <w:b/>
+                  <w:i/>
+                  <w:sz w:val="24"/>
+                  <w:szCs w:val="24"/>
+                </w:rPr>
+              </m:ctrlPr>
+            </m:dPr>
+            <m:e>
+              <m:sSub>
+                <m:sSubPr>
+                  <m:ctrlPr>
+                    <w:rPr>
+                      <w:rFonts w:ascii="Cambria Math" w:hAnsi="Cambria Math" w:cs="Times New Roman"/>
+                      <w:b/>
+                      <w:i/>
+                      <w:sz w:val="24"/>
+                      <w:szCs w:val="24"/>
+                    </w:rPr>
+                  </m:ctrlPr>
+                </m:sSubPr>
+                <m:e>
+                  <m:r>
+                    <m:rPr>
+                      <m:sty m:val="bi"/>
+                    </m:rPr>
+                    <w:rPr>
+                      <w:rFonts w:ascii="Cambria Math" w:hAnsi="Cambria Math" w:cs="Times New Roman"/>
+                      <w:sz w:val="24"/>
+                      <w:szCs w:val="24"/>
+                    </w:rPr>
+                    <m:t>a</m:t>
+                  </m:r>
+                </m:e>
+                <m:sub>
+                  <m:r>
+                    <m:rPr>
+                      <m:sty m:val="bi"/>
+                    </m:rPr>
+                    <w:rPr>
+                      <w:rFonts w:ascii="Cambria Math" w:hAnsi="Cambria Math" w:cs="Times New Roman"/>
+                      <w:sz w:val="24"/>
+                      <w:szCs w:val="24"/>
+                    </w:rPr>
+                    <m:t>x</m:t>
+                  </m:r>
+                </m:sub>
+              </m:sSub>
+            </m:e>
+          </m:d>
+          <m:r>
+            <m:rPr>
+              <m:sty m:val="bi"/>
+            </m:rPr>
+            <w:rPr>
+              <w:rFonts w:ascii="Cambria Math" w:hAnsi="Cambria Math" w:cs="Times New Roman"/>
+              <w:sz w:val="24"/>
+              <w:szCs w:val="24"/>
+            </w:rPr>
+            <m:t>+</m:t>
+          </m:r>
+          <m:f>
+            <m:fPr>
+              <m:ctrlPr>
+                <w:rPr>
+                  <w:rFonts w:ascii="Cambria Math" w:hAnsi="Cambria Math" w:cs="Times New Roman"/>
+                  <w:b/>
+                  <w:i/>
+                  <w:sz w:val="24"/>
+                  <w:szCs w:val="24"/>
+                </w:rPr>
+              </m:ctrlPr>
+            </m:fPr>
+            <m:num>
+              <m:r>
+                <m:rPr>
+                  <m:sty m:val="bi"/>
+                </m:rPr>
+                <w:rPr>
+                  <w:rFonts w:ascii="Cambria Math" w:hAnsi="Cambria Math" w:cs="Times New Roman"/>
+                  <w:sz w:val="24"/>
+                  <w:szCs w:val="24"/>
+                </w:rPr>
+                <m:t>y-</m:t>
+              </m:r>
+              <m:sSub>
+                <m:sSubPr>
+                  <m:ctrlPr>
+                    <w:rPr>
+                      <w:rFonts w:ascii="Cambria Math" w:hAnsi="Cambria Math" w:cs="Times New Roman"/>
+                      <w:b/>
+                      <w:i/>
+                      <w:sz w:val="24"/>
+                      <w:szCs w:val="24"/>
+                    </w:rPr>
+                  </m:ctrlPr>
+                </m:sSubPr>
+                <m:e>
+                  <m:r>
+                    <m:rPr>
+                      <m:sty m:val="bi"/>
+                    </m:rPr>
+                    <w:rPr>
+                      <w:rFonts w:ascii="Cambria Math" w:hAnsi="Cambria Math" w:cs="Times New Roman"/>
+                      <w:sz w:val="24"/>
+                      <w:szCs w:val="24"/>
+                    </w:rPr>
+                    <m:t>a</m:t>
+                  </m:r>
+                </m:e>
+                <m:sub>
+                  <m:r>
+                    <m:rPr>
+                      <m:sty m:val="bi"/>
+                    </m:rPr>
+                    <w:rPr>
+                      <w:rFonts w:ascii="Cambria Math" w:hAnsi="Cambria Math" w:cs="Times New Roman"/>
+                      <w:sz w:val="24"/>
+                      <w:szCs w:val="24"/>
+                    </w:rPr>
+                    <m:t>y</m:t>
+                  </m:r>
+                </m:sub>
+              </m:sSub>
+            </m:num>
+            <m:den>
+              <m:sSub>
+                <m:sSubPr>
+                  <m:ctrlPr>
+                    <w:rPr>
+                      <w:rFonts w:ascii="Cambria Math" w:hAnsi="Cambria Math" w:cs="Times New Roman"/>
+                      <w:b/>
+                      <w:i/>
+                      <w:sz w:val="24"/>
+                      <w:szCs w:val="24"/>
+                    </w:rPr>
+                  </m:ctrlPr>
+                </m:sSubPr>
+                <m:e>
+                  <m:r>
+                    <m:rPr>
+                      <m:sty m:val="bi"/>
+                    </m:rPr>
+                    <w:rPr>
+                      <w:rFonts w:ascii="Cambria Math" w:hAnsi="Cambria Math" w:cs="Times New Roman"/>
+                      <w:sz w:val="24"/>
+                      <w:szCs w:val="24"/>
+                    </w:rPr>
+                    <m:t>b</m:t>
+                  </m:r>
+                </m:e>
+                <m:sub>
+                  <m:r>
+                    <m:rPr>
+                      <m:sty m:val="bi"/>
+                    </m:rPr>
+                    <w:rPr>
+                      <w:rFonts w:ascii="Cambria Math" w:hAnsi="Cambria Math" w:cs="Times New Roman"/>
+                      <w:sz w:val="24"/>
+                      <w:szCs w:val="24"/>
+                    </w:rPr>
+                    <m:t>y</m:t>
+                  </m:r>
+                </m:sub>
+              </m:sSub>
+              <m:r>
+                <m:rPr>
+                  <m:sty m:val="bi"/>
+                </m:rPr>
+                <w:rPr>
+                  <w:rFonts w:ascii="Cambria Math" w:hAnsi="Cambria Math" w:cs="Times New Roman"/>
+                  <w:sz w:val="24"/>
+                  <w:szCs w:val="24"/>
+                </w:rPr>
+                <m:t>-</m:t>
+              </m:r>
+              <m:sSub>
+                <m:sSubPr>
+                  <m:ctrlPr>
+                    <w:rPr>
+                      <w:rFonts w:ascii="Cambria Math" w:hAnsi="Cambria Math" w:cs="Times New Roman"/>
+                      <w:b/>
+                      <w:i/>
+                      <w:sz w:val="24"/>
+                      <w:szCs w:val="24"/>
+                    </w:rPr>
+                  </m:ctrlPr>
+                </m:sSubPr>
+                <m:e>
+                  <m:r>
+                    <m:rPr>
+                      <m:sty m:val="bi"/>
+                    </m:rPr>
+                    <w:rPr>
+                      <w:rFonts w:ascii="Cambria Math" w:hAnsi="Cambria Math" w:cs="Times New Roman"/>
+                      <w:sz w:val="24"/>
+                      <w:szCs w:val="24"/>
+                    </w:rPr>
+                    <m:t>a</m:t>
+                  </m:r>
+                </m:e>
+                <m:sub>
+                  <m:r>
+                    <m:rPr>
+                      <m:sty m:val="bi"/>
+                    </m:rPr>
+                    <w:rPr>
+                      <w:rFonts w:ascii="Cambria Math" w:hAnsi="Cambria Math" w:cs="Times New Roman"/>
+                      <w:sz w:val="24"/>
+                      <w:szCs w:val="24"/>
+                    </w:rPr>
+                    <m:t>y</m:t>
+                  </m:r>
+                </m:sub>
+              </m:sSub>
+            </m:den>
+          </m:f>
+          <m:d>
+            <m:dPr>
+              <m:begChr m:val="["/>
+              <m:endChr m:val="]"/>
+              <m:ctrlPr>
+                <w:rPr>
+                  <w:rFonts w:ascii="Cambria Math" w:hAnsi="Cambria Math" w:cs="Times New Roman"/>
+                  <w:b/>
+                  <w:i/>
+                  <w:sz w:val="24"/>
+                  <w:szCs w:val="24"/>
+                </w:rPr>
+              </m:ctrlPr>
+            </m:dPr>
+            <m:e>
+              <m:sSub>
+                <m:sSubPr>
+                  <m:ctrlPr>
+                    <w:rPr>
+                      <w:rFonts w:ascii="Cambria Math" w:hAnsi="Cambria Math" w:cs="Times New Roman"/>
+                      <w:b/>
+                      <w:i/>
+                      <w:sz w:val="24"/>
+                      <w:szCs w:val="24"/>
+                    </w:rPr>
+                  </m:ctrlPr>
+                </m:sSubPr>
+                <m:e>
+                  <m:r>
+                    <m:rPr>
+                      <m:sty m:val="bi"/>
+                    </m:rPr>
+                    <w:rPr>
+                      <w:rFonts w:ascii="Cambria Math" w:hAnsi="Cambria Math" w:cs="Times New Roman"/>
+                      <w:sz w:val="24"/>
+                      <w:szCs w:val="24"/>
+                    </w:rPr>
+                    <m:t>f</m:t>
+                  </m:r>
+                </m:e>
+                <m:sub>
+                  <m:r>
+                    <m:rPr>
+                      <m:sty m:val="bi"/>
+                    </m:rPr>
+                    <w:rPr>
+                      <w:rFonts w:ascii="Cambria Math" w:hAnsi="Cambria Math" w:cs="Times New Roman"/>
+                      <w:sz w:val="24"/>
+                      <w:szCs w:val="24"/>
+                    </w:rPr>
+                    <m:t>b</m:t>
+                  </m:r>
+                </m:sub>
+              </m:sSub>
+              <m:d>
+                <m:dPr>
+                  <m:ctrlPr>
+                    <w:rPr>
+                      <w:rFonts w:ascii="Cambria Math" w:hAnsi="Cambria Math" w:cs="Times New Roman"/>
+                      <w:b/>
+                      <w:i/>
+                      <w:sz w:val="24"/>
+                      <w:szCs w:val="24"/>
+                    </w:rPr>
+                  </m:ctrlPr>
+                </m:dPr>
+                <m:e>
+                  <m:sSub>
+                    <m:sSubPr>
+                      <m:ctrlPr>
+                        <w:rPr>
+                          <w:rFonts w:ascii="Cambria Math" w:hAnsi="Cambria Math" w:cs="Times New Roman"/>
+                          <w:b/>
+                          <w:i/>
+                          <w:sz w:val="24"/>
+                          <w:szCs w:val="24"/>
+                        </w:rPr>
+                      </m:ctrlPr>
+                    </m:sSubPr>
+                    <m:e>
+                      <m:r>
+                        <m:rPr>
+                          <m:sty m:val="bi"/>
+                        </m:rPr>
+                        <w:rPr>
+                          <w:rFonts w:ascii="Cambria Math" w:hAnsi="Cambria Math" w:cs="Times New Roman"/>
+                          <w:sz w:val="24"/>
+                          <w:szCs w:val="24"/>
+                        </w:rPr>
+                        <m:t>a</m:t>
+                      </m:r>
+                    </m:e>
+                    <m:sub>
+                      <m:r>
+                        <m:rPr>
+                          <m:sty m:val="bi"/>
+                        </m:rPr>
+                        <w:rPr>
+                          <w:rFonts w:ascii="Cambria Math" w:hAnsi="Cambria Math" w:cs="Times New Roman"/>
+                          <w:sz w:val="24"/>
+                          <w:szCs w:val="24"/>
+                        </w:rPr>
+                        <m:t>x</m:t>
+                      </m:r>
+                    </m:sub>
+                  </m:sSub>
+                </m:e>
+              </m:d>
+              <m:r>
+                <m:rPr>
+                  <m:sty m:val="bi"/>
+                </m:rPr>
+                <w:rPr>
+                  <w:rFonts w:ascii="Cambria Math" w:hAnsi="Cambria Math" w:cs="Times New Roman"/>
+                  <w:sz w:val="24"/>
+                  <w:szCs w:val="24"/>
+                </w:rPr>
+                <m:t>-</m:t>
+              </m:r>
+              <m:sSub>
+                <m:sSubPr>
+                  <m:ctrlPr>
+                    <w:rPr>
+                      <w:rFonts w:ascii="Cambria Math" w:hAnsi="Cambria Math" w:cs="Times New Roman"/>
+                      <w:b/>
+                      <w:i/>
+                      <w:sz w:val="24"/>
+                      <w:szCs w:val="24"/>
+                    </w:rPr>
+                  </m:ctrlPr>
+                </m:sSubPr>
+                <m:e>
+                  <m:r>
+                    <m:rPr>
+                      <m:sty m:val="bi"/>
+                    </m:rPr>
+                    <w:rPr>
+                      <w:rFonts w:ascii="Cambria Math" w:hAnsi="Cambria Math" w:cs="Times New Roman"/>
+                      <w:sz w:val="24"/>
+                      <w:szCs w:val="24"/>
+                    </w:rPr>
+                    <m:t>g</m:t>
+                  </m:r>
+                </m:e>
+                <m:sub>
+                  <m:r>
+                    <m:rPr>
+                      <m:sty m:val="bi"/>
+                    </m:rPr>
+                    <w:rPr>
+                      <w:rFonts w:ascii="Cambria Math" w:hAnsi="Cambria Math" w:cs="Times New Roman"/>
+                      <w:sz w:val="24"/>
+                      <w:szCs w:val="24"/>
+                    </w:rPr>
+                    <m:t>b</m:t>
+                  </m:r>
+                </m:sub>
+              </m:sSub>
+              <m:d>
+                <m:dPr>
+                  <m:ctrlPr>
+                    <w:rPr>
+                      <w:rFonts w:ascii="Cambria Math" w:hAnsi="Cambria Math" w:cs="Times New Roman"/>
+                      <w:b/>
+                      <w:i/>
+                      <w:sz w:val="24"/>
+                      <w:szCs w:val="24"/>
+                    </w:rPr>
+                  </m:ctrlPr>
+                </m:dPr>
+                <m:e>
+                  <m:sSub>
+                    <m:sSubPr>
+                      <m:ctrlPr>
+                        <w:rPr>
+                          <w:rFonts w:ascii="Cambria Math" w:hAnsi="Cambria Math" w:cs="Times New Roman"/>
+                          <w:b/>
+                          <w:i/>
+                          <w:sz w:val="24"/>
+                          <w:szCs w:val="24"/>
+                        </w:rPr>
+                      </m:ctrlPr>
+                    </m:sSubPr>
+                    <m:e>
+                      <m:r>
+                        <m:rPr>
+                          <m:sty m:val="bi"/>
+                        </m:rPr>
+                        <w:rPr>
+                          <w:rFonts w:ascii="Cambria Math" w:hAnsi="Cambria Math" w:cs="Times New Roman"/>
+                          <w:sz w:val="24"/>
+                          <w:szCs w:val="24"/>
+                        </w:rPr>
+                        <m:t>a</m:t>
+                      </m:r>
+                    </m:e>
+                    <m:sub>
+                      <m:r>
+                        <m:rPr>
+                          <m:sty m:val="bi"/>
+                        </m:rPr>
+                        <w:rPr>
+                          <w:rFonts w:ascii="Cambria Math" w:hAnsi="Cambria Math" w:cs="Times New Roman"/>
+                          <w:sz w:val="24"/>
+                          <w:szCs w:val="24"/>
+                        </w:rPr>
+                        <m:t>x</m:t>
+                      </m:r>
+                    </m:sub>
+                  </m:sSub>
+                </m:e>
+              </m:d>
+            </m:e>
+          </m:d>
+        </m:oMath>
+      </m:oMathPara>
+      <w:bookmarkStart w:id="1" w:name="_GoBack"/>
+      <w:bookmarkEnd w:id="1"/>
+    </w:p>
+    <w:p>
+      <w:pPr>
+        <w:jc w:val="center"/>
+        <w:rPr>
+          <w:rFonts w:ascii="Times New Roman" w:hAnsi="Times New Roman" w:cs="Times New Roman"/>
+          <w:b/>
+          <w:sz w:val="24"/>
+          <w:szCs w:val="24"/>
+        </w:rPr>
+      </w:pPr>
+    </w:p>
+    <w:p>
+      <w:pPr>
+        <w:rPr>
+          <w:rFonts w:ascii="Times New Roman" w:hAnsi="Times New Roman" w:cs="Times New Roman"/>
+          <w:b/>
+          <w:sz w:val="24"/>
+          <w:szCs w:val="24"/>
+        </w:rPr>
+      </w:pPr>
+    </w:p>
+    <w:p>
+      <w:pPr>
+        <w:pStyle w:val="Style1"/>
+      </w:pPr>
+      <w:r>
+        <w:lastRenderedPageBreak/>
+        <w:t>Discretized Version of the Equations</w:t>
+      </w:r>
+    </w:p>
+    <w:p>
+      <w:pPr>
+        <w:pStyle w:val="Style1"/>
+      </w:pPr>
+      <w:r>
+        <w:t>Technical Specifications of the Computer Used</w:t>
+      </w:r>
+    </w:p>
+    <w:p>
+      <w:pPr>
+        <w:pStyle w:val="Style1"/>
+      </w:pPr>
+      <w:r>
+        <w:rPr>
+          <w:noProof/>
+        </w:rPr>
+        <w:drawing>
+          <wp:inline distT="0" distB="0" distL="0" distR="0" wp14:anchorId="335FE50D" wp14:editId="00E2FF70">
+            <wp:extent cx="4543425" cy="2457450"/>
+            <wp:effectExtent l="0" t="0" r="9525" b="0"/>
+            <wp:docPr id="1" name="Picture 1"/>
+            <wp:cNvGraphicFramePr>
+              <a:graphicFrameLocks xmlns:a="http://schemas.openxmlformats.org/drawingml/2006/main" noChangeAspect="1"/>
+            </wp:cNvGraphicFramePr>
+            <a:graphic xmlns:a="http://schemas.openxmlformats.org/drawingml/2006/main">
+              <a:graphicData uri="http://schemas.openxmlformats.org/drawingml/2006/picture">
+                <pic:pic xmlns:pic="http://schemas.openxmlformats.org/drawingml/2006/picture">
+                  <pic:nvPicPr>
+                    <pic:cNvPr id="1" name=""/>
+                    <pic:cNvPicPr/>
+                  </pic:nvPicPr>
+                  <pic:blipFill>
+                    <a:blip r:embed="rId5"/>
+                    <a:stretch>
+                      <a:fillRect/>
+                    </a:stretch>
+                  </pic:blipFill>
+                  <pic:spPr>
+                    <a:xfrm>
+                      <a:off x="0" y="0"/>
+                      <a:ext cx="4543425" cy="2457450"/>
+                    </a:xfrm>
+                    <a:prstGeom prst="rect">
+                      <a:avLst/>
+                    </a:prstGeom>
+                  </pic:spPr>
+                </pic:pic>
+              </a:graphicData>
+            </a:graphic>
+          </wp:inline>
+        </w:drawing>
+      </w:r>
+    </w:p>
+    <w:p>
+      <w:pPr>
+        <w:pStyle w:val="Style1"/>
+      </w:pPr>
+      <w:r>
+        <w:t>Results</w:t>
+      </w:r>
+    </w:p>
+    <w:p>
+      <w:r>
+        <w:t>– Specifications of parameters used in simulations</w:t>
+      </w:r>
+    </w:p>
+    <w:p>
+      <w:r>
+        <w:t>– Evaluate the effect of number of points used for discretization</w:t>
+      </w:r>
+    </w:p>
+    <w:p>
+      <w:r>
+        <w:t>– Perform grid convergence study</w:t>
+      </w:r>
+    </w:p>
+    <w:p>
+      <w:r>
+        <w:t>– Evaluate the effect of diffusive CFL*</w:t>
+      </w:r>
+    </w:p>
+    <w:p>
+      <w:r>
+        <w:t>– Comparison of results with expected theoretical behavior</w:t>
+      </w:r>
+    </w:p>
+    <w:p>
+      <w:r>
+        <w:t>– Verify the order of spatial accuracy of discretization</w:t>
+      </w:r>
     </w:p>
     <w:sectPr>
       <w:pgSz w:w="12240" w:h="15840"/>
@@ -822,10 +3313,30 @@
     <w:name w:val="Normal"/>
     <w:qFormat/>
   </w:style>
+  <w:style w:type="paragraph" w:styleId="Heading1">
+    <w:name w:val="heading 1"/>
+    <w:basedOn w:val="Normal"/>
+    <w:next w:val="Normal"/>
+    <w:link w:val="Heading1Char"/>
+    <w:uiPriority w:val="9"/>
+    <w:qFormat/>
+    <w:rsid w:val="006723DF"/>
+    <w:pPr>
+      <w:keepNext/>
+      <w:keepLines/>
+      <w:spacing w:before="240" w:after="0"/>
+      <w:outlineLvl w:val="0"/>
+    </w:pPr>
+    <w:rPr>
+      <w:rFonts w:asciiTheme="majorHAnsi" w:eastAsiaTheme="majorEastAsia" w:hAnsiTheme="majorHAnsi" w:cstheme="majorBidi"/>
+      <w:color w:val="2F5496" w:themeColor="accent1" w:themeShade="BF"/>
+      <w:sz w:val="32"/>
+      <w:szCs w:val="32"/>
+    </w:rPr>
+  </w:style>
   <w:style w:type="character" w:default="1" w:styleId="DefaultParagraphFont">
     <w:name w:val="Default Paragraph Font"/>
     <w:uiPriority w:val="1"/>
-    <w:semiHidden/>
     <w:unhideWhenUsed/>
   </w:style>
   <w:style w:type="table" w:default="1" w:styleId="TableNormal">
@@ -908,6 +3419,61 @@
       <w:ind w:left="720"/>
       <w:contextualSpacing/>
     </w:pPr>
+  </w:style>
+  <w:style w:type="paragraph" w:customStyle="1" w:styleId="Style1">
+    <w:name w:val="Style1"/>
+    <w:basedOn w:val="Heading1"/>
+    <w:link w:val="Style1Char"/>
+    <w:qFormat/>
+    <w:rsid w:val="006723DF"/>
+    <w:pPr>
+      <w:spacing w:line="480" w:lineRule="auto"/>
+    </w:pPr>
+    <w:rPr>
+      <w:rFonts w:ascii="Times New Roman" w:hAnsi="Times New Roman"/>
+      <w:b/>
+      <w:iCs/>
+      <w:color w:val="000000" w:themeColor="text1"/>
+      <w:sz w:val="28"/>
+      <w:szCs w:val="18"/>
+    </w:rPr>
+  </w:style>
+  <w:style w:type="character" w:styleId="PlaceholderText">
+    <w:name w:val="Placeholder Text"/>
+    <w:basedOn w:val="DefaultParagraphFont"/>
+    <w:uiPriority w:val="99"/>
+    <w:semiHidden/>
+    <w:rsid w:val="00820AA4"/>
+    <w:rPr>
+      <w:color w:val="808080"/>
+    </w:rPr>
+  </w:style>
+  <w:style w:type="character" w:customStyle="1" w:styleId="Heading1Char">
+    <w:name w:val="Heading 1 Char"/>
+    <w:basedOn w:val="DefaultParagraphFont"/>
+    <w:link w:val="Heading1"/>
+    <w:uiPriority w:val="9"/>
+    <w:rsid w:val="006723DF"/>
+    <w:rPr>
+      <w:rFonts w:asciiTheme="majorHAnsi" w:eastAsiaTheme="majorEastAsia" w:hAnsiTheme="majorHAnsi" w:cstheme="majorBidi"/>
+      <w:color w:val="2F5496" w:themeColor="accent1" w:themeShade="BF"/>
+      <w:sz w:val="32"/>
+      <w:szCs w:val="32"/>
+    </w:rPr>
+  </w:style>
+  <w:style w:type="character" w:customStyle="1" w:styleId="Style1Char">
+    <w:name w:val="Style1 Char"/>
+    <w:basedOn w:val="Heading1Char"/>
+    <w:link w:val="Style1"/>
+    <w:rsid w:val="006723DF"/>
+    <w:rPr>
+      <w:rFonts w:ascii="Times New Roman" w:eastAsiaTheme="majorEastAsia" w:hAnsi="Times New Roman" w:cstheme="majorBidi"/>
+      <w:b/>
+      <w:iCs/>
+      <w:color w:val="000000" w:themeColor="text1"/>
+      <w:sz w:val="28"/>
+      <w:szCs w:val="18"/>
+    </w:rPr>
   </w:style>
 </w:styles>
 </file>

</xml_diff>

<commit_message>
Added a convergence condition and a visualization feature
</commit_message>
<xml_diff>
--- a/doc/Report.docx
+++ b/doc/Report.docx
@@ -291,7 +291,12 @@
         <w:pStyle w:val="Style1"/>
       </w:pPr>
       <w:r>
-        <w:t>Mathematical Statement of Problem</w:t>
+        <w:t>Mathema</w:t>
+      </w:r>
+      <w:bookmarkStart w:id="1" w:name="_GoBack"/>
+      <w:bookmarkEnd w:id="1"/>
+      <w:r>
+        <w:t>tical Statement of Problem</w:t>
       </w:r>
     </w:p>
     <w:p>
@@ -895,6 +900,9 @@
         </w:rPr>
       </w:pPr>
       <m:oMathPara>
+        <m:oMathParaPr>
+          <m:jc m:val="left"/>
+        </m:oMathParaPr>
         <m:oMath>
           <m:sSub>
             <m:sSubPr>
@@ -1009,6 +1017,9 @@
         </w:rPr>
       </w:pPr>
       <m:oMathPara>
+        <m:oMathParaPr>
+          <m:jc m:val="left"/>
+        </m:oMathParaPr>
         <m:oMath>
           <m:sSub>
             <m:sSubPr>
@@ -1123,6 +1134,9 @@
         </w:rPr>
       </w:pPr>
       <m:oMathPara>
+        <m:oMathParaPr>
+          <m:jc m:val="left"/>
+        </m:oMathParaPr>
         <m:oMath>
           <m:sSub>
             <m:sSubPr>
@@ -1271,6 +1285,9 @@
         </w:rPr>
       </w:pPr>
       <m:oMathPara>
+        <m:oMathParaPr>
+          <m:jc m:val="left"/>
+        </m:oMathParaPr>
         <m:oMath>
           <m:sSub>
             <m:sSubPr>
@@ -1547,6 +1564,9 @@
         </w:rPr>
       </w:pPr>
       <m:oMathPara>
+        <m:oMathParaPr>
+          <m:jc m:val="left"/>
+        </m:oMathParaPr>
         <m:oMath>
           <m:sSub>
             <m:sSubPr>
@@ -1741,6 +1761,9 @@
         </w:rPr>
       </w:pPr>
       <m:oMathPara>
+        <m:oMathParaPr>
+          <m:jc m:val="left"/>
+        </m:oMathParaPr>
         <m:oMath>
           <m:r>
             <m:rPr>
@@ -1907,6 +1930,9 @@
         </w:rPr>
       </w:pPr>
       <m:oMathPara>
+        <m:oMathParaPr>
+          <m:jc m:val="left"/>
+        </m:oMathParaPr>
         <m:oMath>
           <m:r>
             <m:rPr>
@@ -2073,6 +2099,9 @@
         </w:rPr>
       </w:pPr>
       <m:oMathPara>
+        <m:oMathParaPr>
+          <m:jc m:val="left"/>
+        </m:oMathParaPr>
         <m:oMath>
           <m:r>
             <m:rPr>
@@ -2659,8 +2688,6 @@
           </m:d>
         </m:oMath>
       </m:oMathPara>
-      <w:bookmarkStart w:id="1" w:name="_GoBack"/>
-      <w:bookmarkEnd w:id="1"/>
     </w:p>
     <w:p>
       <w:pPr>
@@ -2690,6 +2717,14 @@
       <w:r>
         <w:lastRenderedPageBreak/>
         <w:t>Discretized Version of the Equations</w:t>
+      </w:r>
+    </w:p>
+    <w:p>
+      <w:pPr>
+        <w:pStyle w:val="Style1"/>
+      </w:pPr>
+      <w:r>
+        <w:t xml:space="preserve">Description of the Numerical Method </w:t>
       </w:r>
     </w:p>
     <w:p>

</xml_diff>